<commit_message>
Clean up RCC ACIS code - figure out how to process 2D arrays with GSON.
git-svn-id: file:///cygdrive/C/owf-svnrepos/TSTool-doc/java_142/trunk@675 b0d9ccf4-524f-41ac-9d14-10e14e6031ba
</commit_message>
<xml_diff>
--- a/doc/UserManual/Word/90_Appendix_InputType_RCCACIS.docx
+++ b/doc/UserManual/Word/90_Appendix_InputType_RCCACIS.docx
@@ -17,9 +17,6 @@
       <w:r>
         <w:t>Data Store</w:t>
       </w:r>
-      <w:r>
-        <w:t xml:space="preserve"> (UNDER DEVELOPMENT)</w:t>
-      </w:r>
     </w:p>
     <w:p>
       <w:pPr>
@@ -35,7 +32,7 @@
         <w:t>1</w:t>
       </w:r>
       <w:r>
-        <w:t>1</w:t>
+        <w:t>2</w:t>
       </w:r>
       <w:r>
         <w:t>-</w:t>
@@ -44,13 +41,16 @@
         <w:t>0</w:t>
       </w:r>
       <w:r>
-        <w:t>9</w:t>
+        <w:t>6</w:t>
       </w:r>
       <w:r>
         <w:t>-</w:t>
       </w:r>
       <w:r>
-        <w:t>07</w:t>
+        <w:t>2</w:t>
+      </w:r>
+      <w:r>
+        <w:t>7</w:t>
       </w:r>
     </w:p>
     <w:p/>
@@ -165,6 +165,24 @@
         <w:t>)</w:t>
       </w:r>
       <w:r>
+        <w:t>.  On July 1, 2012 ACIS web services were updated to the version 2 design, described here:</w:t>
+      </w:r>
+    </w:p>
+    <w:p/>
+    <w:p>
+      <w:pPr>
+        <w:ind w:firstLine="720"/>
+      </w:pPr>
+      <w:r>
+        <w:t>http://data.rcc-acis.org/</w:t>
+      </w:r>
+    </w:p>
+    <w:p/>
+    <w:p>
+      <w:r>
+        <w:t>The earlier version 1 API is</w:t>
+      </w:r>
+      <w:r>
         <w:t xml:space="preserve"> described here:</w:t>
       </w:r>
     </w:p>
@@ -204,28 +222,6 @@
         </w:r>
       </w:hyperlink>
     </w:p>
-    <w:p/>
-    <w:p>
-      <w:r>
-        <w:t xml:space="preserve">The following document lists </w:t>
-      </w:r>
-      <w:r>
-        <w:t xml:space="preserve">available </w:t>
-      </w:r>
-      <w:r>
-        <w:t>variables (</w:t>
-      </w:r>
-      <w:r>
-        <w:t>data types</w:t>
-      </w:r>
-      <w:r>
-        <w:t>)</w:t>
-      </w:r>
-      <w:r>
-        <w:t>:</w:t>
-      </w:r>
-    </w:p>
-    <w:p/>
     <w:p>
       <w:pPr>
         <w:ind w:firstLine="720"/>
@@ -262,7 +258,21 @@
     <w:p/>
     <w:p>
       <w:r>
-        <w:t xml:space="preserve">Support of ACIS in TSTool is being implemented.  </w:t>
+        <w:t xml:space="preserve">Support of ACIS in </w:t>
+      </w:r>
+      <w:proofErr w:type="spellStart"/>
+      <w:r>
+        <w:t>TSTool</w:t>
+      </w:r>
+      <w:proofErr w:type="spellEnd"/>
+      <w:r>
+        <w:t xml:space="preserve"> is being </w:t>
+      </w:r>
+      <w:r>
+        <w:t>enhanced over time</w:t>
+      </w:r>
+      <w:r>
+        <w:t xml:space="preserve">.  </w:t>
       </w:r>
       <w:r>
         <w:t>The basic functionality is in place; however, a</w:t>
@@ -352,6 +362,9 @@
       </w:r>
       <w:r>
         <w:t>dentifier follows the following convention</w:t>
+      </w:r>
+      <w:r>
+        <w:t xml:space="preserve"> for version 2</w:t>
       </w:r>
       <w:r>
         <w:t>:</w:t>
@@ -374,62 +387,142 @@
         </w:rPr>
         <w:t>IDType</w:t>
       </w:r>
+      <w:proofErr w:type="gramStart"/>
       <w:r>
         <w:rPr>
           <w:rStyle w:val="RTiSWDocLiteralText"/>
           <w:szCs w:val="22"/>
         </w:rPr>
-        <w:t>:</w:t>
+        <w:t>:StaID</w:t>
       </w:r>
       <w:r>
         <w:rPr>
           <w:rStyle w:val="RTiSWDocLiteralText"/>
           <w:szCs w:val="22"/>
         </w:rPr>
-        <w:t>StaID</w:t>
+        <w:t>.</w:t>
       </w:r>
       <w:r>
         <w:rPr>
           <w:rStyle w:val="RTiSWDocLiteralText"/>
           <w:szCs w:val="22"/>
         </w:rPr>
-        <w:t>.</w:t>
+        <w:t>ACIS</w:t>
       </w:r>
       <w:r>
         <w:rPr>
           <w:rStyle w:val="RTiSWDocLiteralText"/>
           <w:szCs w:val="22"/>
         </w:rPr>
-        <w:t>ACIS</w:t>
+        <w:t>.</w:t>
       </w:r>
       <w:r>
         <w:rPr>
           <w:rStyle w:val="RTiSWDocLiteralText"/>
           <w:szCs w:val="22"/>
         </w:rPr>
-        <w:t>.</w:t>
-      </w:r>
+        <w:t>Elem.Interval</w:t>
+      </w:r>
+      <w:proofErr w:type="gramEnd"/>
       <w:r>
         <w:rPr>
           <w:rStyle w:val="RTiSWDocLiteralText"/>
           <w:szCs w:val="22"/>
         </w:rPr>
-        <w:t>Var</w:t>
-      </w:r>
+        <w:t>~DataStoreName</w:t>
+      </w:r>
+      <w:proofErr w:type="spellEnd"/>
+    </w:p>
+    <w:p>
+      <w:r>
+        <w:t xml:space="preserve"> </w:t>
+      </w:r>
+    </w:p>
+    <w:p>
+      <w:proofErr w:type="gramStart"/>
+      <w:r>
+        <w:t>and</w:t>
+      </w:r>
+      <w:proofErr w:type="gramEnd"/>
+      <w:r>
+        <w:t xml:space="preserve"> version 1:</w:t>
+      </w:r>
+    </w:p>
+    <w:p/>
+    <w:p>
+      <w:pPr>
+        <w:ind w:firstLine="720"/>
+        <w:rPr>
+          <w:rFonts w:ascii="Courier" w:hAnsi="Courier"/>
+          <w:szCs w:val="22"/>
+        </w:rPr>
+      </w:pPr>
+      <w:proofErr w:type="spellStart"/>
       <w:r>
         <w:rPr>
           <w:rStyle w:val="RTiSWDocLiteralText"/>
           <w:szCs w:val="22"/>
         </w:rPr>
-        <w:t>Major</w:t>
-      </w:r>
+        <w:t>IDType</w:t>
+      </w:r>
+      <w:proofErr w:type="gramStart"/>
       <w:r>
         <w:rPr>
           <w:rStyle w:val="RTiSWDocLiteralText"/>
           <w:szCs w:val="22"/>
         </w:rPr>
+        <w:t>:</w:t>
+      </w:r>
+      <w:r>
+        <w:rPr>
+          <w:rStyle w:val="RTiSWDocLiteralText"/>
+          <w:szCs w:val="22"/>
+        </w:rPr>
+        <w:t>StaID</w:t>
+      </w:r>
+      <w:r>
+        <w:rPr>
+          <w:rStyle w:val="RTiSWDocLiteralText"/>
+          <w:szCs w:val="22"/>
+        </w:rPr>
+        <w:t>.</w:t>
+      </w:r>
+      <w:r>
+        <w:rPr>
+          <w:rStyle w:val="RTiSWDocLiteralText"/>
+          <w:szCs w:val="22"/>
+        </w:rPr>
+        <w:t>ACIS</w:t>
+      </w:r>
+      <w:r>
+        <w:rPr>
+          <w:rStyle w:val="RTiSWDocLiteralText"/>
+          <w:szCs w:val="22"/>
+        </w:rPr>
+        <w:t>.</w:t>
+      </w:r>
+      <w:r>
+        <w:rPr>
+          <w:rStyle w:val="RTiSWDocLiteralText"/>
+          <w:szCs w:val="22"/>
+        </w:rPr>
+        <w:t>Var</w:t>
+      </w:r>
+      <w:r>
+        <w:rPr>
+          <w:rStyle w:val="RTiSWDocLiteralText"/>
+          <w:szCs w:val="22"/>
+        </w:rPr>
+        <w:t>Major</w:t>
+      </w:r>
+      <w:r>
+        <w:rPr>
+          <w:rStyle w:val="RTiSWDocLiteralText"/>
+          <w:szCs w:val="22"/>
+        </w:rPr>
         <w:t>.Interval</w:t>
       </w:r>
+      <w:proofErr w:type="gramEnd"/>
       <w:r>
         <w:rPr>
           <w:rStyle w:val="RTiSWDocLiteralText"/>
@@ -554,21 +647,39 @@
         </w:numPr>
       </w:pPr>
       <w:r>
-        <w:t xml:space="preserve">The data type is set to </w:t>
+        <w:lastRenderedPageBreak/>
+        <w:t>The data type</w:t>
+      </w:r>
+      <w:r>
+        <w:t xml:space="preserve"> for the version 2 API is set to the element name (</w:t>
       </w:r>
       <w:proofErr w:type="spellStart"/>
       <w:r>
         <w:rPr>
           <w:rStyle w:val="RTiSWDocLiteralText"/>
         </w:rPr>
+        <w:t>elem</w:t>
+      </w:r>
+      <w:proofErr w:type="spellEnd"/>
+      <w:r>
+        <w:t xml:space="preserve"> in ACIS documentation).  For version 1 the data type</w:t>
+      </w:r>
+      <w:r>
+        <w:t xml:space="preserve"> is set to </w:t>
+      </w:r>
+      <w:proofErr w:type="spellStart"/>
+      <w:r>
+        <w:rPr>
+          <w:rStyle w:val="RTiSWDocLiteralText"/>
+        </w:rPr>
         <w:t>VarMajor</w:t>
       </w:r>
       <w:proofErr w:type="spellEnd"/>
       <w:r>
-        <w:t>, which is a unique number guaranteed not to change.  In the future an abbreviation may also be used if made available from ACIS.</w:t>
-      </w:r>
-      <w:r>
-        <w:t xml:space="preserve">   The ACIS developers indicated that the variable names in the variable list mentioned above currently cannot be counted on to be unique or static).</w:t>
+        <w:t>, which is a unique nu</w:t>
+      </w:r>
+      <w:r>
+        <w:t>mber guaranteed not to change.</w:t>
       </w:r>
     </w:p>
     <w:p>
@@ -579,7 +690,6 @@
         </w:numPr>
       </w:pPr>
       <w:r>
-        <w:lastRenderedPageBreak/>
         <w:t>Interval is determined from the ACIS variable list (e.g., “daily” is translated to “Day”) for consistency with TSTool conventions.</w:t>
       </w:r>
       <w:r>
@@ -592,6 +702,17 @@
       <w:proofErr w:type="spellEnd"/>
       <w:r>
         <w:t>”) or are not directly supported by TSTool (e.g., “weekly”) are converted to “Irregular”.</w:t>
+      </w:r>
+      <w:r>
+        <w:t xml:space="preserve">  </w:t>
+      </w:r>
+      <w:proofErr w:type="spellStart"/>
+      <w:r>
+        <w:t>TSTool</w:t>
+      </w:r>
+      <w:proofErr w:type="spellEnd"/>
+      <w:r>
+        <w:t xml:space="preserve"> currently only supports daily interval.</w:t>
       </w:r>
     </w:p>
     <w:p>
@@ -621,7 +742,13 @@
         </w:numPr>
       </w:pPr>
       <w:r>
-        <w:t>Data units are taken from the ACIS variable list.</w:t>
+        <w:t>Data units are taken from the ACIS variable list</w:t>
+      </w:r>
+      <w:r>
+        <w:t xml:space="preserve"> (version 1) and are assigned otherwise</w:t>
+      </w:r>
+      <w:r>
+        <w:t>.</w:t>
       </w:r>
     </w:p>
     <w:p>
@@ -840,7 +967,21 @@
       </w:r>
       <w:proofErr w:type="spellEnd"/>
       <w:r>
-        <w:t xml:space="preserve"> request sometimes come back with no dates – these time series are omitted from the time series list when displaying in TSTool.</w:t>
+        <w:t xml:space="preserve"> </w:t>
+      </w:r>
+      <w:r>
+        <w:t xml:space="preserve">and </w:t>
+      </w:r>
+      <w:proofErr w:type="spellStart"/>
+      <w:r>
+        <w:t>StnMeta</w:t>
+      </w:r>
+      <w:proofErr w:type="spellEnd"/>
+      <w:r>
+        <w:t xml:space="preserve"> </w:t>
+      </w:r>
+      <w:r>
+        <w:t>request sometimes come back with no dates – these time series are omitted from the time series list when displaying in TSTool.</w:t>
       </w:r>
     </w:p>
     <w:p>
@@ -925,7 +1066,10 @@
         <w:t xml:space="preserve">data store limitations relative to TSTool </w:t>
       </w:r>
       <w:r>
-        <w:t>standard features are as follows:</w:t>
+        <w:t>s</w:t>
+      </w:r>
+      <w:r>
+        <w:t>tandard features are as follows.  Some of these issues may have been resolved with ACIS version 2 but have not yet been confirmed.</w:t>
       </w:r>
     </w:p>
     <w:p/>
@@ -957,10 +1101,22 @@
         <w:t>The ACIS general API does not provide the variable list</w:t>
       </w:r>
       <w:r>
-        <w:t xml:space="preserve"> but may do so in the future – currently the variable list is determined from the HTML list mentioned above.</w:t>
-      </w:r>
-      <w:r>
-        <w:t xml:space="preserve">  Requesting some variables may not return any data.</w:t>
+        <w:t xml:space="preserve"> but may do so in the future – currently the variable list is determined from the HTML list mentioned above</w:t>
+      </w:r>
+      <w:r>
+        <w:t xml:space="preserve"> (version 1) or is hard-coded to core data types (version 2)</w:t>
+      </w:r>
+      <w:r>
+        <w:t>.</w:t>
+      </w:r>
+      <w:r>
+        <w:t xml:space="preserve">  Requesting some variables </w:t>
+      </w:r>
+      <w:r>
+        <w:t xml:space="preserve">in version 1 </w:t>
+      </w:r>
+      <w:r>
+        <w:t>may not return any data.</w:t>
       </w:r>
     </w:p>
     <w:p>
@@ -980,6 +1136,9 @@
         <w:t>major”</w:t>
       </w:r>
       <w:r>
+        <w:t>.</w:t>
+      </w:r>
+      <w:r>
         <w:t xml:space="preserve">  U</w:t>
       </w:r>
       <w:r>
@@ -989,11 +1148,37 @@
         <w:t>than the numeric “major”</w:t>
       </w:r>
       <w:r>
-        <w:t xml:space="preserve">.  Although abbreviations are mentioned in the ACIS documentation, a universal list has not been published </w:t>
-      </w:r>
-      <w:r>
-        <w:t>and consequently they are not used by TSTool</w:t>
-      </w:r>
+        <w:t xml:space="preserve">.  </w:t>
+      </w:r>
+      <w:r>
+        <w:t>A</w:t>
+      </w:r>
+      <w:r>
+        <w:t>bbreviations are mentioned in the ACIS documentation</w:t>
+      </w:r>
+      <w:r>
+        <w:t xml:space="preserve"> and are supported by ACIS version 2; however</w:t>
+      </w:r>
+      <w:r>
+        <w:t xml:space="preserve">, a universal list has not </w:t>
+      </w:r>
+      <w:r>
+        <w:t xml:space="preserve">yet </w:t>
+      </w:r>
+      <w:r>
+        <w:t xml:space="preserve">been published </w:t>
+      </w:r>
+      <w:r>
+        <w:t xml:space="preserve">and consequently </w:t>
+      </w:r>
+      <w:r>
+        <w:t xml:space="preserve">not all variables are available in </w:t>
+      </w:r>
+      <w:proofErr w:type="spellStart"/>
+      <w:r>
+        <w:t>TSTool</w:t>
+      </w:r>
+      <w:proofErr w:type="spellEnd"/>
       <w:r>
         <w:t>.</w:t>
       </w:r>
@@ -1068,6 +1253,7 @@
         </w:numPr>
       </w:pPr>
       <w:r>
+        <w:lastRenderedPageBreak/>
         <w:t>The</w:t>
       </w:r>
       <w:r>
@@ -1090,7 +1276,13 @@
         <w:t xml:space="preserve"> </w:t>
       </w:r>
       <w:r>
-        <w:t>query parameter is documented with an example as being surrounded by [ ] when in fact these characters should not be included.</w:t>
+        <w:t>query parameter is documented</w:t>
+      </w:r>
+      <w:r>
+        <w:t xml:space="preserve"> in version 1</w:t>
+      </w:r>
+      <w:r>
+        <w:t xml:space="preserve"> with an example as being surrounded by [ ] when in fact these characters should not be included.</w:t>
       </w:r>
     </w:p>
     <w:p>
@@ -1109,7 +1301,21 @@
       </w:r>
       <w:proofErr w:type="spellEnd"/>
       <w:r>
-        <w:t>, postal=CO,WY), but this is not documented in text (only in an example).  Some clarification may be appropriate, in particular if this behavior only applies to postal.</w:t>
+        <w:t>, postal=CO</w:t>
+      </w:r>
+      <w:proofErr w:type="gramStart"/>
+      <w:r>
+        <w:t>,WY</w:t>
+      </w:r>
+      <w:proofErr w:type="gramEnd"/>
+      <w:r>
+        <w:t xml:space="preserve">), but this is not documented in </w:t>
+      </w:r>
+      <w:r>
+        <w:t>version 1 text</w:t>
+      </w:r>
+      <w:r>
+        <w:t xml:space="preserve"> (only in an example).  Some clarification may be appropriate, in particular if this behavior only applies to postal.</w:t>
       </w:r>
     </w:p>
     <w:p>
@@ -1120,7 +1326,6 @@
         </w:numPr>
       </w:pPr>
       <w:r>
-        <w:lastRenderedPageBreak/>
         <w:t xml:space="preserve">It appears that multiple location parameters can be specified to limit the query </w:t>
       </w:r>
       <w:r>
@@ -1144,15 +1349,18 @@
         </w:numPr>
       </w:pPr>
       <w:r>
-        <w:t xml:space="preserve">Would it be possible to allow “meta” with CSV time series output and provide the results in the first line separated by commas (with double quotes as appropriate to surround commas)?  This would allow CSV to provide more </w:t>
+        <w:t xml:space="preserve">How </w:t>
       </w:r>
       <w:proofErr w:type="gramStart"/>
       <w:r>
-        <w:t>context</w:t>
+        <w:t xml:space="preserve">are </w:t>
+      </w:r>
+      <w:r>
+        <w:t>start</w:t>
       </w:r>
       <w:proofErr w:type="gramEnd"/>
       <w:r>
-        <w:t xml:space="preserve"> about the data.</w:t>
+        <w:t xml:space="preserve"> and end dates with year 9999 to be interpreted?</w:t>
       </w:r>
     </w:p>
     <w:p>
@@ -1163,18 +1371,7 @@
         </w:numPr>
       </w:pPr>
       <w:r>
-        <w:t xml:space="preserve">How </w:t>
-      </w:r>
-      <w:proofErr w:type="gramStart"/>
-      <w:r>
-        <w:t xml:space="preserve">are </w:t>
-      </w:r>
-      <w:r>
-        <w:t>start</w:t>
-      </w:r>
-      <w:proofErr w:type="gramEnd"/>
-      <w:r>
-        <w:t xml:space="preserve"> and end dates with year 9999 to be interpreted?</w:t>
+        <w:t>Requesting a data type may return a full list of stations, even if that data type is not collected at the stations.  The start and end dates for the data can be consulted to determine whether data actually are available.  A cleaner way to omit missing time series needs to be implemented.</w:t>
       </w:r>
     </w:p>
     <w:p>
@@ -1185,17 +1382,6 @@
         </w:numPr>
       </w:pPr>
       <w:r>
-        <w:t>Requesting a data type may return a full list of stations, even if that data type is not collected at the stations.  The start and end dates for the data can be consulted to determine whether data actually are available.  A cleaner way to omit missing time series needs to be implemented.</w:t>
-      </w:r>
-    </w:p>
-    <w:p>
-      <w:pPr>
-        <w:numPr>
-          <w:ilvl w:val="0"/>
-          <w:numId w:val="13"/>
-        </w:numPr>
-      </w:pPr>
-      <w:r>
         <w:t xml:space="preserve">No attempt has been made to use reduced data available using JSON input.  </w:t>
       </w:r>
       <w:r>
@@ -1230,28 +1416,15 @@
         </w:numPr>
       </w:pPr>
       <w:r>
-        <w:t xml:space="preserve">Need to understand how to map the reduced data time series identifiers to TSTool time series identifiers?  For example, can the variable list names be used or will they be inappropriate?  In particular, if the interval changes, then some variable names </w:t>
-      </w:r>
-      <w:r>
-        <w:t>may</w:t>
-      </w:r>
-      <w:r>
-        <w:t xml:space="preserve"> be inappropriate (e.g., “3-hour precipitation”</w:t>
-      </w:r>
-      <w:r>
-        <w:t xml:space="preserve"> where </w:t>
-      </w:r>
-      <w:r>
-        <w:rPr>
-          <w:rStyle w:val="RTiSWDocLiteralText"/>
-        </w:rPr>
-        <w:t>3</w:t>
-      </w:r>
-      <w:r>
-        <w:t xml:space="preserve"> could be the major variable or a time interval</w:t>
-      </w:r>
-      <w:r>
-        <w:t>).</w:t>
+        <w:t xml:space="preserve">Need to understand how to map the reduced data time series identifiers to </w:t>
+      </w:r>
+      <w:proofErr w:type="spellStart"/>
+      <w:r>
+        <w:t>TSTool</w:t>
+      </w:r>
+      <w:proofErr w:type="spellEnd"/>
+      <w:r>
+        <w:t xml:space="preserve"> time series identifiers?</w:t>
       </w:r>
     </w:p>
     <w:p>
@@ -1261,6 +1434,9 @@
           <w:numId w:val="13"/>
         </w:numPr>
       </w:pPr>
+      <w:r>
+        <w:t xml:space="preserve"> </w:t>
+      </w:r>
       <w:r>
         <w:t>Does the reduction result in a time series or a statistic (table of 1+ numbers)?  TSTool has some conventions for dealing with time series and statistics and additional evaluation is needed.</w:t>
       </w:r>
@@ -1913,6 +2089,41 @@
                 <w:szCs w:val="18"/>
               </w:rPr>
             </w:pPr>
+            <w:r>
+              <w:rPr>
+                <w:rStyle w:val="RTiSWDocLiteralText"/>
+                <w:sz w:val="18"/>
+                <w:szCs w:val="18"/>
+              </w:rPr>
+              <w:t xml:space="preserve"># </w:t>
+            </w:r>
+            <w:proofErr w:type="spellStart"/>
+            <w:r>
+              <w:rPr>
+                <w:rStyle w:val="RTiSWDocLiteralText"/>
+                <w:sz w:val="18"/>
+                <w:szCs w:val="18"/>
+              </w:rPr>
+              <w:t>ServiceVersion</w:t>
+            </w:r>
+            <w:proofErr w:type="spellEnd"/>
+            <w:r>
+              <w:rPr>
+                <w:rStyle w:val="RTiSWDocLiteralText"/>
+                <w:sz w:val="18"/>
+                <w:szCs w:val="18"/>
+              </w:rPr>
+              <w:t xml:space="preserve"> – indicate the ACIS API version as 1 or 2 (default)</w:t>
+            </w:r>
+          </w:p>
+          <w:p>
+            <w:pPr>
+              <w:rPr>
+                <w:rStyle w:val="RTiSWDocLiteralText"/>
+                <w:sz w:val="18"/>
+                <w:szCs w:val="18"/>
+              </w:rPr>
+            </w:pPr>
           </w:p>
           <w:p>
             <w:pPr>
@@ -1997,7 +2208,69 @@
                 <w:sz w:val="18"/>
                 <w:szCs w:val="18"/>
               </w:rPr>
-              <w:t>ServiceRootURI = "http://data.rcc-acis.org"</w:t>
+              <w:t xml:space="preserve">ServiceRootURI = </w:t>
+            </w:r>
+            <w:hyperlink r:id="rId10" w:history="1">
+              <w:r>
+                <w:rPr>
+                  <w:rStyle w:val="Hyperlink"/>
+                  <w:rFonts w:ascii="Courier" w:hAnsi="Courier"/>
+                  <w:sz w:val="18"/>
+                  <w:szCs w:val="18"/>
+                </w:rPr>
+                <w:t>http://data.rcc-acis.org</w:t>
+              </w:r>
+            </w:hyperlink>
+          </w:p>
+          <w:p>
+            <w:pPr>
+              <w:rPr>
+                <w:rStyle w:val="RTiSWDocLiteralText"/>
+                <w:sz w:val="18"/>
+                <w:szCs w:val="18"/>
+              </w:rPr>
+            </w:pPr>
+            <w:proofErr w:type="spellStart"/>
+            <w:r>
+              <w:rPr>
+                <w:rStyle w:val="RTiSWDocLiteralText"/>
+                <w:sz w:val="18"/>
+                <w:szCs w:val="18"/>
+              </w:rPr>
+              <w:t>ServiceVersion</w:t>
+            </w:r>
+            <w:proofErr w:type="spellEnd"/>
+            <w:r>
+              <w:rPr>
+                <w:rStyle w:val="RTiSWDocLiteralText"/>
+                <w:sz w:val="18"/>
+                <w:szCs w:val="18"/>
+              </w:rPr>
+              <w:t xml:space="preserve"> = </w:t>
+            </w:r>
+            <w:r>
+              <w:rPr>
+                <w:rStyle w:val="RTiSWDocLiteralText"/>
+                <w:sz w:val="18"/>
+                <w:szCs w:val="18"/>
+              </w:rPr>
+              <w:t>"</w:t>
+            </w:r>
+            <w:r>
+              <w:rPr>
+                <w:rStyle w:val="RTiSWDocLiteralText"/>
+                <w:sz w:val="18"/>
+                <w:szCs w:val="18"/>
+              </w:rPr>
+              <w:t>1</w:t>
+            </w:r>
+            <w:r>
+              <w:rPr>
+                <w:rStyle w:val="RTiSWDocLiteralText"/>
+                <w:sz w:val="18"/>
+                <w:szCs w:val="18"/>
+              </w:rPr>
+              <w:t>"</w:t>
             </w:r>
           </w:p>
         </w:tc>
@@ -2039,12 +2312,12 @@
       </w:pPr>
     </w:p>
     <w:sectPr>
-      <w:headerReference w:type="even" r:id="rId10"/>
-      <w:headerReference w:type="default" r:id="rId11"/>
-      <w:footerReference w:type="even" r:id="rId12"/>
-      <w:footerReference w:type="default" r:id="rId13"/>
-      <w:headerReference w:type="first" r:id="rId14"/>
-      <w:footerReference w:type="first" r:id="rId15"/>
+      <w:headerReference w:type="even" r:id="rId11"/>
+      <w:headerReference w:type="default" r:id="rId12"/>
+      <w:footerReference w:type="even" r:id="rId13"/>
+      <w:footerReference w:type="default" r:id="rId14"/>
+      <w:headerReference w:type="first" r:id="rId15"/>
+      <w:footerReference w:type="first" r:id="rId16"/>
       <w:type w:val="continuous"/>
       <w:pgSz w:w="12240" w:h="15840" w:code="1"/>
       <w:pgMar w:top="1440" w:right="1440" w:bottom="1440" w:left="1440" w:header="720" w:footer="720" w:gutter="0"/>
@@ -2110,7 +2383,7 @@
         <w:rPr>
           <w:noProof/>
         </w:rPr>
-        <w:t>2</w:t>
+        <w:t>4</w:t>
       </w:r>
     </w:fldSimple>
   </w:p>
@@ -3346,18 +3619,18 @@
   <w:style w:type="character" w:customStyle="1" w:styleId="RTiSWDocLiteralText">
     <w:name w:val="RTi SW Doc Literal Text"/>
     <w:basedOn w:val="DefaultParagraphFont"/>
-    <w:rsid w:val="005E7E3D"/>
+    <w:rsid w:val="004979B4"/>
     <w:rPr>
-      <w:rFonts w:ascii="Courier" w:hAnsi="Courier"/>
+      <w:rFonts w:ascii="Courier New" w:hAnsi="Courier New"/>
       <w:sz w:val="22"/>
     </w:rPr>
   </w:style>
   <w:style w:type="character" w:customStyle="1" w:styleId="RTiSWDocLiteralTextInput">
     <w:name w:val="RTi SW Doc Literal Text Input"/>
     <w:basedOn w:val="DefaultParagraphFont"/>
-    <w:rsid w:val="005E7E3D"/>
+    <w:rsid w:val="004979B4"/>
     <w:rPr>
-      <w:rFonts w:ascii="Courier" w:hAnsi="Courier"/>
+      <w:rFonts w:ascii="Courier New" w:hAnsi="Courier New"/>
       <w:b/>
       <w:sz w:val="22"/>
     </w:rPr>

</xml_diff>

<commit_message>
Update documentation related to ACIS.
git-svn-id: file:///cygdrive/C/owf-svnrepos/TSTool-doc/java_142/trunk@677 b0d9ccf4-524f-41ac-9d14-10e14e6031ba
</commit_message>
<xml_diff>
--- a/doc/UserManual/Word/90_Appendix_InputType_RCCACIS.docx
+++ b/doc/UserManual/Word/90_Appendix_InputType_RCCACIS.docx
@@ -50,7 +50,7 @@
         <w:t>2</w:t>
       </w:r>
       <w:r>
-        <w:t>7</w:t>
+        <w:t>8</w:t>
       </w:r>
     </w:p>
     <w:p/>
@@ -165,206 +165,271 @@
         <w:t>)</w:t>
       </w:r>
       <w:r>
-        <w:t>.  On July 1, 2012 ACIS web services were updated to the version 2 design, described here:</w:t>
+        <w:t xml:space="preserve">. </w:t>
+      </w:r>
+      <w:r>
+        <w:t xml:space="preserve"> In addition to providing access to observations, the ACIS web services provide access to computed statistics such as historical maximum, minimum, and mean.  </w:t>
+      </w:r>
+      <w:proofErr w:type="spellStart"/>
+      <w:r>
+        <w:t>TSTool</w:t>
+      </w:r>
+      <w:proofErr w:type="spellEnd"/>
+      <w:r>
+        <w:t xml:space="preserve"> does not provide commands to access all of the ACIS features; however, additional data types and features will be enabled over time.</w:t>
       </w:r>
     </w:p>
     <w:p/>
     <w:p>
+      <w:r>
+        <w:t xml:space="preserve">The ACIS web services are </w:t>
+      </w:r>
+      <w:r>
+        <w:t xml:space="preserve">described </w:t>
+      </w:r>
+      <w:r>
+        <w:t>on the Documentation page at the following website</w:t>
+      </w:r>
+      <w:r>
+        <w:t>:</w:t>
+      </w:r>
+    </w:p>
+    <w:p/>
+    <w:p>
       <w:pPr>
         <w:ind w:firstLine="720"/>
       </w:pPr>
       <w:r>
-        <w:t>http://data.rcc-acis.org/</w:t>
+        <w:t>http://data.rcc-acis.org</w:t>
       </w:r>
     </w:p>
     <w:p/>
-    <w:p>
-      <w:r>
-        <w:t>The earlier version 1 API is</w:t>
-      </w:r>
-      <w:r>
-        <w:t xml:space="preserve"> described here:</w:t>
-      </w:r>
-    </w:p>
+    <w:tbl>
+      <w:tblPr>
+        <w:tblStyle w:val="TableGrid"/>
+        <w:tblW w:w="0" w:type="auto"/>
+        <w:tblLook w:val="04A0"/>
+      </w:tblPr>
+      <w:tblGrid>
+        <w:gridCol w:w="9576"/>
+      </w:tblGrid>
+      <w:tr>
+        <w:tc>
+          <w:tcPr>
+            <w:tcW w:w="9576" w:type="dxa"/>
+            <w:shd w:val="clear" w:color="auto" w:fill="FFFF00"/>
+          </w:tcPr>
+          <w:p>
+            <w:r>
+              <w:t xml:space="preserve">On July 1, 2012 ACIS web services were updated from version 1 to version 2 design.  The version is automatically detected using a web service request (http://data.rcc-acis.org/version).   The variable (element) list that is used by </w:t>
+            </w:r>
+            <w:proofErr w:type="spellStart"/>
+            <w:r>
+              <w:t>TSTool</w:t>
+            </w:r>
+            <w:proofErr w:type="spellEnd"/>
+            <w:r>
+              <w:t xml:space="preserve"> for ACIS version 1 is accessible at the following address:</w:t>
+            </w:r>
+          </w:p>
+          <w:p/>
+          <w:p>
+            <w:pPr>
+              <w:ind w:firstLine="720"/>
+              <w:rPr>
+                <w:szCs w:val="22"/>
+              </w:rPr>
+            </w:pPr>
+            <w:hyperlink r:id="rId8" w:history="1">
+              <w:r>
+                <w:rPr>
+                  <w:rStyle w:val="Hyperlink"/>
+                  <w:szCs w:val="22"/>
+                </w:rPr>
+                <w:t>http://olddata.rcc-acis.org/doc/VariableTable.html</w:t>
+              </w:r>
+            </w:hyperlink>
+          </w:p>
+          <w:p/>
+          <w:p>
+            <w:r>
+              <w:t>During the transition from version 1 to 2, the following ACIS URLs can be used to configure an ACIS data store:</w:t>
+            </w:r>
+          </w:p>
+          <w:p/>
+          <w:p>
+            <w:pPr>
+              <w:ind w:firstLine="720"/>
+            </w:pPr>
+            <w:hyperlink r:id="rId9" w:history="1">
+              <w:r>
+                <w:rPr>
+                  <w:rStyle w:val="Hyperlink"/>
+                </w:rPr>
+                <w:t>http://data.rcc-acis.org</w:t>
+              </w:r>
+            </w:hyperlink>
+            <w:r>
+              <w:t xml:space="preserve"> (primary ACIS site, version 1 prior to July 1, 2012, version 2 thereafter)</w:t>
+            </w:r>
+          </w:p>
+          <w:p>
+            <w:pPr>
+              <w:ind w:firstLine="720"/>
+            </w:pPr>
+            <w:hyperlink r:id="rId10" w:history="1">
+              <w:r>
+                <w:rPr>
+                  <w:rStyle w:val="Hyperlink"/>
+                </w:rPr>
+                <w:t>http://olddata.rcc-acis.org</w:t>
+              </w:r>
+            </w:hyperlink>
+            <w:r>
+              <w:t xml:space="preserve"> (version 1)</w:t>
+            </w:r>
+          </w:p>
+          <w:p>
+            <w:pPr>
+              <w:ind w:firstLine="720"/>
+            </w:pPr>
+            <w:hyperlink r:id="rId11" w:history="1">
+              <w:r>
+                <w:rPr>
+                  <w:rStyle w:val="Hyperlink"/>
+                </w:rPr>
+                <w:t>http://testdata.rcc-acis.org</w:t>
+              </w:r>
+            </w:hyperlink>
+            <w:r>
+              <w:t xml:space="preserve"> (version 2 during testing)</w:t>
+            </w:r>
+          </w:p>
+          <w:p/>
+          <w:p>
+            <w:r>
+              <w:t>The following website is available for testing:</w:t>
+            </w:r>
+          </w:p>
+          <w:p/>
+          <w:p>
+            <w:pPr>
+              <w:ind w:left="720"/>
+            </w:pPr>
+            <w:r>
+              <w:t>http://scacis.rcc-acis.org/ACIS_Builder.html</w:t>
+            </w:r>
+          </w:p>
+        </w:tc>
+      </w:tr>
+    </w:tbl>
     <w:p/>
     <w:p>
-      <w:pPr>
-        <w:rPr>
-          <w:szCs w:val="22"/>
-        </w:rPr>
-      </w:pPr>
-      <w:r>
-        <w:tab/>
-      </w:r>
-      <w:hyperlink r:id="rId8" w:tgtFrame="_blank" w:history="1">
-        <w:r>
-          <w:rPr>
-            <w:rStyle w:val="Hyperlink"/>
-            <w:szCs w:val="22"/>
-          </w:rPr>
-          <w:t>http://data.rcc-</w:t>
-        </w:r>
-        <w:r>
-          <w:rPr>
-            <w:rStyle w:val="il"/>
-            <w:color w:val="0000FF"/>
-            <w:szCs w:val="22"/>
-            <w:u w:val="single"/>
-          </w:rPr>
-          <w:t>acis</w:t>
-        </w:r>
-        <w:r>
-          <w:rPr>
-            <w:rStyle w:val="Hyperlink"/>
-            <w:szCs w:val="22"/>
-          </w:rPr>
-          <w:t>.org</w:t>
-        </w:r>
-      </w:hyperlink>
-    </w:p>
-    <w:p>
-      <w:pPr>
-        <w:ind w:firstLine="720"/>
-        <w:rPr>
-          <w:szCs w:val="22"/>
-        </w:rPr>
-      </w:pPr>
-      <w:hyperlink r:id="rId9" w:tgtFrame="_blank" w:history="1">
-        <w:r>
-          <w:rPr>
-            <w:rStyle w:val="Hyperlink"/>
-            <w:szCs w:val="22"/>
-          </w:rPr>
-          <w:t>http://data.rcc-</w:t>
-        </w:r>
-        <w:r>
-          <w:rPr>
-            <w:rStyle w:val="il"/>
-            <w:color w:val="0000FF"/>
-            <w:szCs w:val="22"/>
-            <w:u w:val="single"/>
-          </w:rPr>
-          <w:t>acis</w:t>
-        </w:r>
-        <w:r>
-          <w:rPr>
-            <w:rStyle w:val="Hyperlink"/>
-            <w:szCs w:val="22"/>
-          </w:rPr>
-          <w:t>.org/doc/VariableTable.html</w:t>
-        </w:r>
-      </w:hyperlink>
+      <w:r>
+        <w:t xml:space="preserve">Support of ACIS in </w:t>
+      </w:r>
+      <w:proofErr w:type="spellStart"/>
+      <w:r>
+        <w:t>TSTool</w:t>
+      </w:r>
+      <w:proofErr w:type="spellEnd"/>
+      <w:r>
+        <w:t xml:space="preserve"> is being </w:t>
+      </w:r>
+      <w:r>
+        <w:t>enhanced over time</w:t>
+      </w:r>
+      <w:r>
+        <w:t xml:space="preserve">.  </w:t>
+      </w:r>
+      <w:r>
+        <w:t>The basic functionality is in place; however, a</w:t>
+      </w:r>
+      <w:r>
+        <w:t>dditional effort is needed due to the large number of data types and data reductions</w:t>
+      </w:r>
+      <w:r>
+        <w:t xml:space="preserve"> that are offered</w:t>
+      </w:r>
+      <w:r>
+        <w:t xml:space="preserve">.  The initial effort has </w:t>
+      </w:r>
+      <w:r>
+        <w:t xml:space="preserve">focused on basic </w:t>
+      </w:r>
+      <w:r>
+        <w:t>data access</w:t>
+      </w:r>
+      <w:r>
+        <w:t xml:space="preserve"> </w:t>
+      </w:r>
+      <w:r>
+        <w:t xml:space="preserve">for daily data </w:t>
+      </w:r>
+      <w:r>
+        <w:t xml:space="preserve">and </w:t>
+      </w:r>
+      <w:r>
+        <w:t xml:space="preserve">integration with </w:t>
+      </w:r>
+      <w:r>
+        <w:t>TSTool; however, technical issues remain, as described below.</w:t>
+      </w:r>
     </w:p>
     <w:p/>
     <w:p>
-      <w:r>
-        <w:t xml:space="preserve">Support of ACIS in </w:t>
-      </w:r>
+      <w:pPr>
+        <w:pStyle w:val="Heading1"/>
+      </w:pPr>
+      <w:r>
+        <w:t>RCC ACIS</w:t>
+      </w:r>
+      <w:r>
+        <w:t xml:space="preserve"> and Standard Time Series Properties</w:t>
+      </w:r>
+    </w:p>
+    <w:p/>
+    <w:p>
+      <w:r>
+        <w:t xml:space="preserve">The standard time series identifier for </w:t>
+      </w:r>
+      <w:r>
+        <w:t>RCC ACIS</w:t>
+      </w:r>
+      <w:r>
+        <w:t xml:space="preserve"> time series is of the form:</w:t>
+      </w:r>
+    </w:p>
+    <w:p/>
+    <w:p>
+      <w:pPr>
+        <w:ind w:left="720"/>
+        <w:rPr>
+          <w:rStyle w:val="RTiSWDocLiteralText"/>
+        </w:rPr>
+      </w:pPr>
       <w:proofErr w:type="spellStart"/>
       <w:r>
-        <w:t>TSTool</w:t>
+        <w:rPr>
+          <w:rStyle w:val="RTiSWDocLiteralText"/>
+        </w:rPr>
+        <w:t>Location.DataSource.DataType.Interval~</w:t>
+      </w:r>
+      <w:r>
+        <w:rPr>
+          <w:rStyle w:val="RTiSWDocLiteralText"/>
+        </w:rPr>
+        <w:t>DataStoreName</w:t>
       </w:r>
       <w:proofErr w:type="spellEnd"/>
-      <w:r>
-        <w:t xml:space="preserve"> is being </w:t>
-      </w:r>
-      <w:r>
-        <w:t>enhanced over time</w:t>
-      </w:r>
-      <w:r>
-        <w:t xml:space="preserve">.  </w:t>
-      </w:r>
-      <w:r>
-        <w:t>The basic functionality is in place; however, a</w:t>
-      </w:r>
-      <w:r>
-        <w:t>dditional effort is needed due to the large number of data types and data reductions</w:t>
-      </w:r>
-      <w:r>
-        <w:t xml:space="preserve"> that are offered</w:t>
-      </w:r>
-      <w:r>
-        <w:t xml:space="preserve">.  The initial effort has </w:t>
-      </w:r>
-      <w:r>
-        <w:t xml:space="preserve">focused on basic </w:t>
-      </w:r>
-      <w:r>
-        <w:t>data access</w:t>
-      </w:r>
-      <w:r>
-        <w:t xml:space="preserve"> </w:t>
-      </w:r>
-      <w:r>
-        <w:t xml:space="preserve">for daily data </w:t>
-      </w:r>
-      <w:r>
-        <w:t xml:space="preserve">and </w:t>
-      </w:r>
-      <w:r>
-        <w:t xml:space="preserve">integration with </w:t>
-      </w:r>
-      <w:r>
-        <w:t>TSTool; however, technical issues remain, as described below.</w:t>
-      </w:r>
     </w:p>
     <w:p/>
     <w:p>
-      <w:pPr>
-        <w:pStyle w:val="Heading1"/>
-      </w:pPr>
-      <w:r>
-        <w:t>RCC ACIS</w:t>
-      </w:r>
-      <w:r>
-        <w:t xml:space="preserve"> and Standard Time Series Properties</w:t>
-      </w:r>
-    </w:p>
-    <w:p/>
-    <w:p>
-      <w:r>
-        <w:t xml:space="preserve">The standard time series identifier for </w:t>
-      </w:r>
-      <w:r>
-        <w:t>RCC ACIS</w:t>
-      </w:r>
-      <w:r>
-        <w:t xml:space="preserve"> time series is of the form:</w:t>
-      </w:r>
-    </w:p>
-    <w:p/>
-    <w:p>
-      <w:pPr>
-        <w:ind w:left="720"/>
-        <w:rPr>
-          <w:rStyle w:val="RTiSWDocLiteralText"/>
-        </w:rPr>
-      </w:pPr>
-      <w:proofErr w:type="spellStart"/>
-      <w:r>
-        <w:rPr>
-          <w:rStyle w:val="RTiSWDocLiteralText"/>
-        </w:rPr>
-        <w:t>Location.DataSource.DataType.Interval~</w:t>
-      </w:r>
-      <w:r>
-        <w:rPr>
-          <w:rStyle w:val="RTiSWDocLiteralText"/>
-        </w:rPr>
-        <w:t>DataStoreName</w:t>
-      </w:r>
-      <w:proofErr w:type="spellEnd"/>
-    </w:p>
-    <w:p/>
-    <w:p>
       <w:r>
         <w:t>More specifically, the i</w:t>
       </w:r>
       <w:r>
         <w:t>dentifier follows the following convention</w:t>
-      </w:r>
-      <w:r>
-        <w:t xml:space="preserve"> for version 2</w:t>
       </w:r>
       <w:r>
         <w:t>:</w:t>
@@ -435,15 +500,14 @@
     </w:p>
     <w:p>
       <w:r>
+        <w:lastRenderedPageBreak/>
         <w:t xml:space="preserve"> </w:t>
       </w:r>
     </w:p>
     <w:p>
-      <w:proofErr w:type="gramStart"/>
-      <w:r>
-        <w:t>and</w:t>
-      </w:r>
-      <w:proofErr w:type="gramEnd"/>
+      <w:r>
+        <w:t>For or ACIS</w:t>
+      </w:r>
       <w:r>
         <w:t xml:space="preserve"> version 1:</w:t>
       </w:r>
@@ -610,7 +674,13 @@
         <w:t xml:space="preserve">.  </w:t>
       </w:r>
       <w:r>
-        <w:t>This order may in the future be added as an RCC ACIS data store configuration property</w:t>
+        <w:t xml:space="preserve">This order may in the future be </w:t>
+      </w:r>
+      <w:r>
+        <w:t>configurable</w:t>
+      </w:r>
+      <w:r>
+        <w:t xml:space="preserve"> as an RCC ACIS data store configuration property</w:t>
       </w:r>
       <w:r>
         <w:t>, or command parameter</w:t>
@@ -647,11 +717,10 @@
         </w:numPr>
       </w:pPr>
       <w:r>
-        <w:lastRenderedPageBreak/>
         <w:t>The data type</w:t>
       </w:r>
       <w:r>
-        <w:t xml:space="preserve"> for the version 2 API is set to the element name (</w:t>
+        <w:t xml:space="preserve"> is set to the element name (</w:t>
       </w:r>
       <w:proofErr w:type="spellStart"/>
       <w:r>
@@ -676,10 +745,7 @@
       </w:r>
       <w:proofErr w:type="spellEnd"/>
       <w:r>
-        <w:t>, which is a unique nu</w:t>
-      </w:r>
-      <w:r>
-        <w:t>mber guaranteed not to change.</w:t>
+        <w:t>.</w:t>
       </w:r>
     </w:p>
     <w:p>
@@ -742,10 +808,16 @@
         </w:numPr>
       </w:pPr>
       <w:r>
-        <w:t>Data units are taken from the ACIS variable list</w:t>
-      </w:r>
-      <w:r>
-        <w:t xml:space="preserve"> (version 1) and are assigned otherwise</w:t>
+        <w:t xml:space="preserve">Data units are </w:t>
+      </w:r>
+      <w:r>
+        <w:t xml:space="preserve">assigned based on the element name (version 1 assigns using the </w:t>
+      </w:r>
+      <w:r>
+        <w:t>variable list</w:t>
+      </w:r>
+      <w:r>
+        <w:t>)</w:t>
       </w:r>
       <w:r>
         <w:t>.</w:t>
@@ -963,6 +1035,9 @@
       </w:r>
       <w:proofErr w:type="spellStart"/>
       <w:r>
+        <w:rPr>
+          <w:rStyle w:val="RTiSWDocLiteralText"/>
+        </w:rPr>
         <w:t>MultiStn</w:t>
       </w:r>
       <w:proofErr w:type="spellEnd"/>
@@ -974,6 +1049,9 @@
       </w:r>
       <w:proofErr w:type="spellStart"/>
       <w:r>
+        <w:rPr>
+          <w:rStyle w:val="RTiSWDocLiteralText"/>
+        </w:rPr>
         <w:t>StnMeta</w:t>
       </w:r>
       <w:proofErr w:type="spellEnd"/>
@@ -981,7 +1059,41 @@
         <w:t xml:space="preserve"> </w:t>
       </w:r>
       <w:r>
-        <w:t>request sometimes come back with no dates – these time series are omitted from the time series list when displaying in TSTool.</w:t>
+        <w:t>request</w:t>
+      </w:r>
+      <w:r>
+        <w:t>s</w:t>
+      </w:r>
+      <w:r>
+        <w:t xml:space="preserve"> sometime come back with</w:t>
+      </w:r>
+      <w:r>
+        <w:t xml:space="preserve"> empty </w:t>
+      </w:r>
+      <w:proofErr w:type="spellStart"/>
+      <w:r>
+        <w:rPr>
+          <w:rStyle w:val="RTiSWDocLiteralText"/>
+        </w:rPr>
+        <w:t>valid_daterange</w:t>
+      </w:r>
+      <w:proofErr w:type="spellEnd"/>
+      <w:r>
+        <w:t xml:space="preserve"> – these time series are omitted from the time series list when display</w:t>
+      </w:r>
+      <w:r>
+        <w:t>ed</w:t>
+      </w:r>
+      <w:r>
+        <w:t xml:space="preserve"> in </w:t>
+      </w:r>
+      <w:proofErr w:type="spellStart"/>
+      <w:r>
+        <w:t>TSTool</w:t>
+      </w:r>
+      <w:proofErr w:type="spellEnd"/>
+      <w:r>
+        <w:t>.</w:t>
       </w:r>
     </w:p>
     <w:p>
@@ -992,15 +1104,30 @@
         </w:numPr>
       </w:pPr>
       <w:r>
-        <w:t xml:space="preserve">Time series with “valid </w:t>
+        <w:t xml:space="preserve">Time series with </w:t>
       </w:r>
       <w:proofErr w:type="spellStart"/>
       <w:r>
+        <w:rPr>
+          <w:rStyle w:val="RTiSWDocLiteralText"/>
+        </w:rPr>
+        <w:t>valid</w:t>
+      </w:r>
+      <w:r>
+        <w:rPr>
+          <w:rStyle w:val="RTiSWDocLiteralText"/>
+        </w:rPr>
+        <w:t>_</w:t>
+      </w:r>
+      <w:r>
+        <w:rPr>
+          <w:rStyle w:val="RTiSWDocLiteralText"/>
+        </w:rPr>
         <w:t>daterange</w:t>
       </w:r>
       <w:proofErr w:type="spellEnd"/>
       <w:r>
-        <w:t xml:space="preserve">” having dates with year </w:t>
+        <w:t xml:space="preserve"> having dates with year </w:t>
       </w:r>
       <w:r>
         <w:rPr>
@@ -1069,7 +1196,13 @@
         <w:t>s</w:t>
       </w:r>
       <w:r>
-        <w:t>tandard features are as follows.  Some of these issues may have been resolved with ACIS version 2 but have not yet been confirmed.</w:t>
+        <w:t xml:space="preserve">tandard features are as follows.  Some of these issues may have been resolved with ACIS version 2 </w:t>
+      </w:r>
+      <w:r>
+        <w:t>and will be reviewed as version 2 documentation is made available</w:t>
+      </w:r>
+      <w:r>
+        <w:t>.</w:t>
       </w:r>
     </w:p>
     <w:p/>
@@ -1087,7 +1220,33 @@
         <w:t>.</w:t>
       </w:r>
       <w:r>
-        <w:t xml:space="preserve">  Some of the variable types are only supported in limited fashion and may be eliminated or changed.</w:t>
+        <w:t xml:space="preserve">  Some of the variable types are only supported in limited fashion and may be eliminated or </w:t>
+      </w:r>
+      <w:r>
+        <w:lastRenderedPageBreak/>
+        <w:t>changed</w:t>
+      </w:r>
+      <w:r>
+        <w:t xml:space="preserve">.  This has been addressed in the </w:t>
+      </w:r>
+      <w:proofErr w:type="spellStart"/>
+      <w:r>
+        <w:t>TSTool</w:t>
+      </w:r>
+      <w:proofErr w:type="spellEnd"/>
+      <w:r>
+        <w:t xml:space="preserve"> version </w:t>
+      </w:r>
+      <w:proofErr w:type="gramStart"/>
+      <w:r>
+        <w:t>2 implementation</w:t>
+      </w:r>
+      <w:proofErr w:type="gramEnd"/>
+      <w:r>
+        <w:t xml:space="preserve"> by providing the user with core data type choices</w:t>
+      </w:r>
+      <w:r>
+        <w:t>.</w:t>
       </w:r>
     </w:p>
     <w:p>
@@ -1098,7 +1257,13 @@
         </w:numPr>
       </w:pPr>
       <w:r>
-        <w:t>The ACIS general API does not provide the variable list</w:t>
+        <w:t xml:space="preserve">The ACIS API </w:t>
+      </w:r>
+      <w:r>
+        <w:t xml:space="preserve">currently </w:t>
+      </w:r>
+      <w:r>
+        <w:t>does not provide the variable list</w:t>
       </w:r>
       <w:r>
         <w:t xml:space="preserve"> but may do so in the future – currently the variable list is determined from the HTML list mentioned above</w:t>
@@ -1154,7 +1319,13 @@
         <w:t>A</w:t>
       </w:r>
       <w:r>
-        <w:t>bbreviations are mentioned in the ACIS documentation</w:t>
+        <w:t xml:space="preserve">bbreviations </w:t>
+      </w:r>
+      <w:r>
+        <w:t xml:space="preserve">(element names) </w:t>
+      </w:r>
+      <w:r>
+        <w:t>are mentioned in the ACIS documentation</w:t>
       </w:r>
       <w:r>
         <w:t xml:space="preserve"> and are supported by ACIS version 2; however</w:t>
@@ -1230,7 +1401,10 @@
       </w:r>
       <w:proofErr w:type="spellStart"/>
       <w:r>
-        <w:t>clim_div</w:t>
+        <w:rPr>
+          <w:rStyle w:val="RTiSWDocLiteralText"/>
+        </w:rPr>
+        <w:t>climdiv</w:t>
       </w:r>
       <w:proofErr w:type="spellEnd"/>
       <w:r>
@@ -1238,6 +1412,9 @@
       </w:r>
       <w:proofErr w:type="spellStart"/>
       <w:r>
+        <w:rPr>
+          <w:rStyle w:val="RTiSWDocLiteralText"/>
+        </w:rPr>
         <w:t>cwa</w:t>
       </w:r>
       <w:proofErr w:type="spellEnd"/>
@@ -1253,7 +1430,6 @@
         </w:numPr>
       </w:pPr>
       <w:r>
-        <w:lastRenderedPageBreak/>
         <w:t>The</w:t>
       </w:r>
       <w:r>
@@ -1261,6 +1437,9 @@
       </w:r>
       <w:proofErr w:type="spellStart"/>
       <w:r>
+        <w:rPr>
+          <w:rStyle w:val="RTiSWDocLiteralText"/>
+        </w:rPr>
         <w:t>bbox</w:t>
       </w:r>
       <w:proofErr w:type="spellEnd"/>
@@ -1269,6 +1448,9 @@
       </w:r>
       <w:proofErr w:type="spellStart"/>
       <w:r>
+        <w:rPr>
+          <w:rStyle w:val="RTiSWDocLiteralText"/>
+        </w:rPr>
         <w:t>MultiStn</w:t>
       </w:r>
       <w:proofErr w:type="spellEnd"/>
@@ -1301,15 +1483,30 @@
       </w:r>
       <w:proofErr w:type="spellEnd"/>
       <w:r>
-        <w:t>, postal=CO</w:t>
+        <w:t xml:space="preserve">, </w:t>
+      </w:r>
+      <w:r>
+        <w:rPr>
+          <w:rStyle w:val="RTiSWDocLiteralText"/>
+        </w:rPr>
+        <w:t>postal=CO</w:t>
       </w:r>
       <w:proofErr w:type="gramStart"/>
       <w:r>
+        <w:rPr>
+          <w:rStyle w:val="RTiSWDocLiteralText"/>
+        </w:rPr>
         <w:t>,WY</w:t>
       </w:r>
       <w:proofErr w:type="gramEnd"/>
       <w:r>
-        <w:t xml:space="preserve">), but this is not documented in </w:t>
+        <w:t>)</w:t>
+      </w:r>
+      <w:r>
+        <w:t>; however,</w:t>
+      </w:r>
+      <w:r>
+        <w:t xml:space="preserve"> this is not documented in </w:t>
       </w:r>
       <w:r>
         <w:t>version 1 text</w:t>
@@ -1349,18 +1546,13 @@
         </w:numPr>
       </w:pPr>
       <w:r>
-        <w:t xml:space="preserve">How </w:t>
-      </w:r>
-      <w:proofErr w:type="gramStart"/>
-      <w:r>
-        <w:t xml:space="preserve">are </w:t>
-      </w:r>
-      <w:r>
-        <w:t>start</w:t>
-      </w:r>
-      <w:proofErr w:type="gramEnd"/>
-      <w:r>
-        <w:t xml:space="preserve"> and end dates with year 9999 to be interpreted?</w:t>
+        <w:t>The interpretation of start and end years equal to</w:t>
+      </w:r>
+      <w:r>
+        <w:t xml:space="preserve"> 9999 </w:t>
+      </w:r>
+      <w:r>
+        <w:t>needs to be documented.</w:t>
       </w:r>
     </w:p>
     <w:p>
@@ -1373,6 +1565,20 @@
       <w:r>
         <w:t>Requesting a data type may return a full list of stations, even if that data type is not collected at the stations.  The start and end dates for the data can be consulted to determine whether data actually are available.  A cleaner way to omit missing time series needs to be implemented.</w:t>
       </w:r>
+      <w:r>
+        <w:t xml:space="preserve">  Perhaps this is addressed in the version 2 </w:t>
+      </w:r>
+      <w:proofErr w:type="spellStart"/>
+      <w:r>
+        <w:rPr>
+          <w:rStyle w:val="RTiSWDocLiteralText"/>
+        </w:rPr>
+        <w:t>StnMeta</w:t>
+      </w:r>
+      <w:proofErr w:type="spellEnd"/>
+      <w:r>
+        <w:t xml:space="preserve"> request.</w:t>
+      </w:r>
     </w:p>
     <w:p>
       <w:pPr>
@@ -1382,7 +1588,13 @@
         </w:numPr>
       </w:pPr>
       <w:r>
-        <w:t xml:space="preserve">No attempt has been made to use reduced data available using JSON input.  </w:t>
+        <w:t xml:space="preserve">No attempt has been made to use reduced </w:t>
+      </w:r>
+      <w:r>
+        <w:t xml:space="preserve">(calculated) </w:t>
+      </w:r>
+      <w:r>
+        <w:t xml:space="preserve">data available using JSON input.  </w:t>
       </w:r>
       <w:r>
         <w:t xml:space="preserve">For example, reduced data include monthly values computed from daily values.  </w:t>
@@ -1435,9 +1647,6 @@
         </w:numPr>
       </w:pPr>
       <w:r>
-        <w:t xml:space="preserve"> </w:t>
-      </w:r>
-      <w:r>
         <w:t>Does the reduction result in a time series or a statistic (table of 1+ numbers)?  TSTool has some conventions for dealing with time series and statistics and additional evaluation is needed.</w:t>
       </w:r>
     </w:p>
@@ -1449,15 +1658,34 @@
         </w:numPr>
       </w:pPr>
       <w:r>
-        <w:t>Should the API for reduced data fundamentally be the same as getting other time series (e.g., specify an interval of monthly instead of daily) or should the user need to specify additional input parameters to control the reduction.  This depends on how “acceptable” the defaults are.  It would seem that some standard reductions could simply result in more time series choices… but how does the major/variable name change?</w:t>
+        <w:t>Should the API for reduced data fundamentally be the same as getting other time series (e.g., specify an interval of monthly instead of daily) or should the user need to specify additional input parameters to control the reduction.  This depends on how acceptable</w:t>
+      </w:r>
+      <w:r>
+        <w:t xml:space="preserve"> </w:t>
+      </w:r>
+      <w:r>
+        <w:t>the defaults are.  It would seem that some standard reductions could simply result in more time series choices… but how does the major/variable name change?</w:t>
       </w:r>
     </w:p>
     <w:p/>
     <w:p>
       <w:pPr>
+        <w:rPr>
+          <w:rFonts w:ascii="Arial Bold" w:hAnsi="Arial Bold"/>
+          <w:b/>
+          <w:sz w:val="24"/>
+        </w:rPr>
+      </w:pPr>
+      <w:r>
+        <w:br w:type="page"/>
+      </w:r>
+    </w:p>
+    <w:p>
+      <w:pPr>
         <w:pStyle w:val="Heading1"/>
       </w:pPr>
       <w:r>
+        <w:lastRenderedPageBreak/>
         <w:t>Data Store Configuration File</w:t>
       </w:r>
     </w:p>
@@ -1733,10 +1961,6 @@
     <w:p/>
     <w:p>
       <w:r>
-        <w:br w:type="page"/>
-      </w:r>
-      <w:r>
-        <w:lastRenderedPageBreak/>
         <w:t xml:space="preserve">The following illustrates the </w:t>
       </w:r>
       <w:r>
@@ -2089,41 +2313,6 @@
                 <w:szCs w:val="18"/>
               </w:rPr>
             </w:pPr>
-            <w:r>
-              <w:rPr>
-                <w:rStyle w:val="RTiSWDocLiteralText"/>
-                <w:sz w:val="18"/>
-                <w:szCs w:val="18"/>
-              </w:rPr>
-              <w:t xml:space="preserve"># </w:t>
-            </w:r>
-            <w:proofErr w:type="spellStart"/>
-            <w:r>
-              <w:rPr>
-                <w:rStyle w:val="RTiSWDocLiteralText"/>
-                <w:sz w:val="18"/>
-                <w:szCs w:val="18"/>
-              </w:rPr>
-              <w:t>ServiceVersion</w:t>
-            </w:r>
-            <w:proofErr w:type="spellEnd"/>
-            <w:r>
-              <w:rPr>
-                <w:rStyle w:val="RTiSWDocLiteralText"/>
-                <w:sz w:val="18"/>
-                <w:szCs w:val="18"/>
-              </w:rPr>
-              <w:t xml:space="preserve"> – indicate the ACIS API version as 1 or 2 (default)</w:t>
-            </w:r>
-          </w:p>
-          <w:p>
-            <w:pPr>
-              <w:rPr>
-                <w:rStyle w:val="RTiSWDocLiteralText"/>
-                <w:sz w:val="18"/>
-                <w:szCs w:val="18"/>
-              </w:rPr>
-            </w:pPr>
           </w:p>
           <w:p>
             <w:pPr>
@@ -2210,7 +2399,7 @@
               </w:rPr>
               <w:t xml:space="preserve">ServiceRootURI = </w:t>
             </w:r>
-            <w:hyperlink r:id="rId10" w:history="1">
+            <w:hyperlink r:id="rId12" w:history="1">
               <w:r>
                 <w:rPr>
                   <w:rStyle w:val="Hyperlink"/>
@@ -2222,57 +2411,6 @@
               </w:r>
             </w:hyperlink>
           </w:p>
-          <w:p>
-            <w:pPr>
-              <w:rPr>
-                <w:rStyle w:val="RTiSWDocLiteralText"/>
-                <w:sz w:val="18"/>
-                <w:szCs w:val="18"/>
-              </w:rPr>
-            </w:pPr>
-            <w:proofErr w:type="spellStart"/>
-            <w:r>
-              <w:rPr>
-                <w:rStyle w:val="RTiSWDocLiteralText"/>
-                <w:sz w:val="18"/>
-                <w:szCs w:val="18"/>
-              </w:rPr>
-              <w:t>ServiceVersion</w:t>
-            </w:r>
-            <w:proofErr w:type="spellEnd"/>
-            <w:r>
-              <w:rPr>
-                <w:rStyle w:val="RTiSWDocLiteralText"/>
-                <w:sz w:val="18"/>
-                <w:szCs w:val="18"/>
-              </w:rPr>
-              <w:t xml:space="preserve"> = </w:t>
-            </w:r>
-            <w:r>
-              <w:rPr>
-                <w:rStyle w:val="RTiSWDocLiteralText"/>
-                <w:sz w:val="18"/>
-                <w:szCs w:val="18"/>
-              </w:rPr>
-              <w:t>"</w:t>
-            </w:r>
-            <w:r>
-              <w:rPr>
-                <w:rStyle w:val="RTiSWDocLiteralText"/>
-                <w:sz w:val="18"/>
-                <w:szCs w:val="18"/>
-              </w:rPr>
-              <w:t>1</w:t>
-            </w:r>
-            <w:r>
-              <w:rPr>
-                <w:rStyle w:val="RTiSWDocLiteralText"/>
-                <w:sz w:val="18"/>
-                <w:szCs w:val="18"/>
-              </w:rPr>
-              <w:t>"</w:t>
-            </w:r>
-          </w:p>
         </w:tc>
       </w:tr>
     </w:tbl>
@@ -2312,12 +2450,12 @@
       </w:pPr>
     </w:p>
     <w:sectPr>
-      <w:headerReference w:type="even" r:id="rId11"/>
-      <w:headerReference w:type="default" r:id="rId12"/>
-      <w:footerReference w:type="even" r:id="rId13"/>
-      <w:footerReference w:type="default" r:id="rId14"/>
-      <w:headerReference w:type="first" r:id="rId15"/>
-      <w:footerReference w:type="first" r:id="rId16"/>
+      <w:headerReference w:type="even" r:id="rId13"/>
+      <w:headerReference w:type="default" r:id="rId14"/>
+      <w:footerReference w:type="even" r:id="rId15"/>
+      <w:footerReference w:type="default" r:id="rId16"/>
+      <w:headerReference w:type="first" r:id="rId17"/>
+      <w:footerReference w:type="first" r:id="rId18"/>
       <w:type w:val="continuous"/>
       <w:pgSz w:w="12240" w:h="15840" w:code="1"/>
       <w:pgMar w:top="1440" w:right="1440" w:bottom="1440" w:left="1440" w:header="720" w:footer="720" w:gutter="0"/>

</xml_diff>

<commit_message>
Update RCC ACIS code to explicitly handle location type in TSID, using updated TSIdent class functionality.
git-svn-id: file:///cygdrive/C/owf-svnrepos/TSTool-doc/java_142/trunk@760 b0d9ccf4-524f-41ac-9d14-10e14e6031ba
</commit_message>
<xml_diff>
--- a/doc/UserManual/Word/90_Appendix_InputType_RCCACIS.docx
+++ b/doc/UserManual/Word/90_Appendix_InputType_RCCACIS.docx
@@ -14,9 +14,17 @@
       <w:r>
         <w:t xml:space="preserve">RCC ACIS </w:t>
       </w:r>
-      <w:r>
-        <w:t>Data Store</w:t>
-      </w:r>
+      <w:proofErr w:type="spellStart"/>
+      <w:r>
+        <w:t>Data</w:t>
+      </w:r>
+      <w:r>
+        <w:t>s</w:t>
+      </w:r>
+      <w:r>
+        <w:t>tore</w:t>
+      </w:r>
+      <w:proofErr w:type="spellEnd"/>
     </w:p>
     <w:p>
       <w:pPr>
@@ -32,7 +40,7 @@
         <w:t>1</w:t>
       </w:r>
       <w:r>
-        <w:t>2</w:t>
+        <w:t>3</w:t>
       </w:r>
       <w:r>
         <w:t>-</w:t>
@@ -47,10 +55,7 @@
         <w:t>-</w:t>
       </w:r>
       <w:r>
-        <w:t>2</w:t>
-      </w:r>
-      <w:r>
-        <w:t>8</w:t>
+        <w:t>16</w:t>
       </w:r>
     </w:p>
     <w:p/>
@@ -76,8 +81,13 @@
       <w:r>
         <w:t xml:space="preserve"> </w:t>
       </w:r>
-      <w:r>
-        <w:t xml:space="preserve">data store corresponds to </w:t>
+      <w:proofErr w:type="spellStart"/>
+      <w:r>
+        <w:t>datastore</w:t>
+      </w:r>
+      <w:proofErr w:type="spellEnd"/>
+      <w:r>
+        <w:t xml:space="preserve"> corresponds to </w:t>
       </w:r>
       <w:r>
         <w:t>the Regional Climate Center (RCC) Applied Climate Information System (ACIS)</w:t>
@@ -204,224 +214,122 @@
       </w:r>
     </w:p>
     <w:p/>
-    <w:tbl>
-      <w:tblPr>
-        <w:tblStyle w:val="TableGrid"/>
-        <w:tblW w:w="0" w:type="auto"/>
-        <w:tblLook w:val="04A0"/>
-      </w:tblPr>
-      <w:tblGrid>
-        <w:gridCol w:w="9576"/>
-      </w:tblGrid>
-      <w:tr>
-        <w:tc>
-          <w:tcPr>
-            <w:tcW w:w="9576" w:type="dxa"/>
-            <w:shd w:val="clear" w:color="auto" w:fill="FFFF00"/>
-          </w:tcPr>
-          <w:p>
-            <w:r>
-              <w:t xml:space="preserve">On July 1, 2012 ACIS web services were updated from version 1 to version 2 design.  The version is automatically detected using a web service request (http://data.rcc-acis.org/version).   The variable (element) list that is used by </w:t>
-            </w:r>
-            <w:proofErr w:type="spellStart"/>
-            <w:r>
-              <w:t>TSTool</w:t>
-            </w:r>
-            <w:proofErr w:type="spellEnd"/>
-            <w:r>
-              <w:t xml:space="preserve"> for ACIS version 1 is accessible at the following address:</w:t>
-            </w:r>
-          </w:p>
-          <w:p/>
-          <w:p>
-            <w:pPr>
-              <w:ind w:firstLine="720"/>
-              <w:rPr>
-                <w:szCs w:val="22"/>
-              </w:rPr>
-            </w:pPr>
-            <w:hyperlink r:id="rId8" w:history="1">
-              <w:r>
-                <w:rPr>
-                  <w:rStyle w:val="Hyperlink"/>
-                  <w:szCs w:val="22"/>
-                </w:rPr>
-                <w:t>http://olddata.rcc-acis.org/doc/VariableTable.html</w:t>
-              </w:r>
-            </w:hyperlink>
-          </w:p>
-          <w:p/>
-          <w:p>
-            <w:r>
-              <w:t>During the transition from version 1 to 2, the following ACIS URLs can be used to configure an ACIS data store:</w:t>
-            </w:r>
-          </w:p>
-          <w:p/>
-          <w:p>
-            <w:pPr>
-              <w:ind w:firstLine="720"/>
-            </w:pPr>
-            <w:hyperlink r:id="rId9" w:history="1">
-              <w:r>
-                <w:rPr>
-                  <w:rStyle w:val="Hyperlink"/>
-                </w:rPr>
-                <w:t>http://data.rcc-acis.org</w:t>
-              </w:r>
-            </w:hyperlink>
-            <w:r>
-              <w:t xml:space="preserve"> (primary ACIS site, version 1 prior to July 1, 2012, version 2 thereafter)</w:t>
-            </w:r>
-          </w:p>
-          <w:p>
-            <w:pPr>
-              <w:ind w:firstLine="720"/>
-            </w:pPr>
-            <w:hyperlink r:id="rId10" w:history="1">
-              <w:r>
-                <w:rPr>
-                  <w:rStyle w:val="Hyperlink"/>
-                </w:rPr>
-                <w:t>http://olddata.rcc-acis.org</w:t>
-              </w:r>
-            </w:hyperlink>
-            <w:r>
-              <w:t xml:space="preserve"> (version 1)</w:t>
-            </w:r>
-          </w:p>
-          <w:p>
-            <w:pPr>
-              <w:ind w:firstLine="720"/>
-            </w:pPr>
-            <w:hyperlink r:id="rId11" w:history="1">
-              <w:r>
-                <w:rPr>
-                  <w:rStyle w:val="Hyperlink"/>
-                </w:rPr>
-                <w:t>http://testdata.rcc-acis.org</w:t>
-              </w:r>
-            </w:hyperlink>
-            <w:r>
-              <w:t xml:space="preserve"> (version 2 during testing)</w:t>
-            </w:r>
-          </w:p>
-          <w:p/>
-          <w:p>
-            <w:r>
-              <w:t>The following website is available for testing:</w:t>
-            </w:r>
-          </w:p>
-          <w:p/>
-          <w:p>
-            <w:pPr>
-              <w:ind w:left="720"/>
-            </w:pPr>
-            <w:r>
-              <w:t>http://scacis.rcc-acis.org/ACIS_Builder.html</w:t>
-            </w:r>
-          </w:p>
-        </w:tc>
-      </w:tr>
-    </w:tbl>
+    <w:p>
+      <w:r>
+        <w:t xml:space="preserve">Support of ACIS in </w:t>
+      </w:r>
+      <w:proofErr w:type="spellStart"/>
+      <w:r>
+        <w:t>TSTool</w:t>
+      </w:r>
+      <w:proofErr w:type="spellEnd"/>
+      <w:r>
+        <w:t xml:space="preserve"> is being </w:t>
+      </w:r>
+      <w:r>
+        <w:t>enhanced over time</w:t>
+      </w:r>
+      <w:r>
+        <w:t xml:space="preserve">.  </w:t>
+      </w:r>
+      <w:r>
+        <w:t>The basic functionality is in place; however, a</w:t>
+      </w:r>
+      <w:r>
+        <w:t>dditional effort is needed due to the large number of data types and data reductions</w:t>
+      </w:r>
+      <w:r>
+        <w:t xml:space="preserve"> that are offered</w:t>
+      </w:r>
+      <w:r>
+        <w:t xml:space="preserve">.  The initial effort has </w:t>
+      </w:r>
+      <w:r>
+        <w:t xml:space="preserve">focused on basic </w:t>
+      </w:r>
+      <w:r>
+        <w:t>data access</w:t>
+      </w:r>
+      <w:r>
+        <w:t xml:space="preserve"> </w:t>
+      </w:r>
+      <w:r>
+        <w:t xml:space="preserve">for daily data </w:t>
+      </w:r>
+      <w:r>
+        <w:t xml:space="preserve">and </w:t>
+      </w:r>
+      <w:r>
+        <w:t xml:space="preserve">integration with </w:t>
+      </w:r>
+      <w:r>
+        <w:t>TSTool; however, technical issues remain, as described below.</w:t>
+      </w:r>
+    </w:p>
     <w:p/>
     <w:p>
-      <w:r>
-        <w:t xml:space="preserve">Support of ACIS in </w:t>
-      </w:r>
-      <w:proofErr w:type="spellStart"/>
-      <w:r>
-        <w:t>TSTool</w:t>
-      </w:r>
-      <w:proofErr w:type="spellEnd"/>
-      <w:r>
-        <w:t xml:space="preserve"> is being </w:t>
-      </w:r>
-      <w:r>
-        <w:t>enhanced over time</w:t>
-      </w:r>
-      <w:r>
-        <w:t xml:space="preserve">.  </w:t>
-      </w:r>
-      <w:r>
-        <w:t>The basic functionality is in place; however, a</w:t>
-      </w:r>
-      <w:r>
-        <w:t>dditional effort is needed due to the large number of data types and data reductions</w:t>
-      </w:r>
-      <w:r>
-        <w:t xml:space="preserve"> that are offered</w:t>
-      </w:r>
-      <w:r>
-        <w:t xml:space="preserve">.  The initial effort has </w:t>
-      </w:r>
-      <w:r>
-        <w:t xml:space="preserve">focused on basic </w:t>
-      </w:r>
-      <w:r>
-        <w:t>data access</w:t>
-      </w:r>
-      <w:r>
-        <w:t xml:space="preserve"> </w:t>
-      </w:r>
-      <w:r>
-        <w:t xml:space="preserve">for daily data </w:t>
-      </w:r>
-      <w:r>
-        <w:t xml:space="preserve">and </w:t>
-      </w:r>
-      <w:r>
-        <w:t xml:space="preserve">integration with </w:t>
-      </w:r>
-      <w:r>
-        <w:t>TSTool; however, technical issues remain, as described below.</w:t>
+      <w:pPr>
+        <w:pStyle w:val="Heading1"/>
+      </w:pPr>
+      <w:r>
+        <w:t>RCC ACIS</w:t>
+      </w:r>
+      <w:r>
+        <w:t xml:space="preserve"> and Standard Time Series Properties</w:t>
       </w:r>
     </w:p>
     <w:p/>
     <w:p>
-      <w:pPr>
-        <w:pStyle w:val="Heading1"/>
-      </w:pPr>
+      <w:r>
+        <w:t xml:space="preserve">The standard time series identifier for </w:t>
+      </w:r>
       <w:r>
         <w:t>RCC ACIS</w:t>
       </w:r>
       <w:r>
-        <w:t xml:space="preserve"> and Standard Time Series Properties</w:t>
+        <w:t xml:space="preserve"> time series is of the form:</w:t>
       </w:r>
     </w:p>
     <w:p/>
     <w:p>
-      <w:r>
-        <w:t xml:space="preserve">The standard time series identifier for </w:t>
-      </w:r>
-      <w:r>
-        <w:t>RCC ACIS</w:t>
-      </w:r>
-      <w:r>
-        <w:t xml:space="preserve"> time series is of the form:</w:t>
-      </w:r>
-    </w:p>
-    <w:p/>
-    <w:p>
       <w:pPr>
         <w:ind w:left="720"/>
         <w:rPr>
           <w:rStyle w:val="RTiSWDocLiteralText"/>
         </w:rPr>
       </w:pPr>
-      <w:proofErr w:type="spellStart"/>
       <w:r>
         <w:rPr>
           <w:rStyle w:val="RTiSWDocLiteralText"/>
         </w:rPr>
-        <w:t>Location.DataSource.DataType.Interval~</w:t>
-      </w:r>
+        <w:t>LacationType</w:t>
+      </w:r>
+      <w:proofErr w:type="gramStart"/>
       <w:r>
         <w:rPr>
           <w:rStyle w:val="RTiSWDocLiteralText"/>
         </w:rPr>
+        <w:t>:</w:t>
+      </w:r>
+      <w:r>
+        <w:rPr>
+          <w:rStyle w:val="RTiSWDocLiteralText"/>
+        </w:rPr>
+        <w:t>Location.DataSource.DataType.Interval</w:t>
+      </w:r>
+      <w:proofErr w:type="gramEnd"/>
+      <w:r>
+        <w:rPr>
+          <w:rStyle w:val="RTiSWDocLiteralText"/>
+        </w:rPr>
+        <w:t>~</w:t>
+      </w:r>
+      <w:r>
+        <w:rPr>
+          <w:rStyle w:val="RTiSWDocLiteralText"/>
+        </w:rPr>
         <w:t>DataStoreName</w:t>
       </w:r>
-      <w:proofErr w:type="spellEnd"/>
     </w:p>
     <w:p/>
     <w:p>
@@ -500,110 +408,9 @@
     </w:p>
     <w:p>
       <w:r>
-        <w:lastRenderedPageBreak/>
         <w:t xml:space="preserve"> </w:t>
       </w:r>
     </w:p>
-    <w:p>
-      <w:r>
-        <w:t>For or ACIS</w:t>
-      </w:r>
-      <w:r>
-        <w:t xml:space="preserve"> version 1:</w:t>
-      </w:r>
-    </w:p>
-    <w:p/>
-    <w:p>
-      <w:pPr>
-        <w:ind w:firstLine="720"/>
-        <w:rPr>
-          <w:rFonts w:ascii="Courier" w:hAnsi="Courier"/>
-          <w:szCs w:val="22"/>
-        </w:rPr>
-      </w:pPr>
-      <w:proofErr w:type="spellStart"/>
-      <w:r>
-        <w:rPr>
-          <w:rStyle w:val="RTiSWDocLiteralText"/>
-          <w:szCs w:val="22"/>
-        </w:rPr>
-        <w:t>IDType</w:t>
-      </w:r>
-      <w:proofErr w:type="gramStart"/>
-      <w:r>
-        <w:rPr>
-          <w:rStyle w:val="RTiSWDocLiteralText"/>
-          <w:szCs w:val="22"/>
-        </w:rPr>
-        <w:t>:</w:t>
-      </w:r>
-      <w:r>
-        <w:rPr>
-          <w:rStyle w:val="RTiSWDocLiteralText"/>
-          <w:szCs w:val="22"/>
-        </w:rPr>
-        <w:t>StaID</w:t>
-      </w:r>
-      <w:r>
-        <w:rPr>
-          <w:rStyle w:val="RTiSWDocLiteralText"/>
-          <w:szCs w:val="22"/>
-        </w:rPr>
-        <w:t>.</w:t>
-      </w:r>
-      <w:r>
-        <w:rPr>
-          <w:rStyle w:val="RTiSWDocLiteralText"/>
-          <w:szCs w:val="22"/>
-        </w:rPr>
-        <w:t>ACIS</w:t>
-      </w:r>
-      <w:r>
-        <w:rPr>
-          <w:rStyle w:val="RTiSWDocLiteralText"/>
-          <w:szCs w:val="22"/>
-        </w:rPr>
-        <w:t>.</w:t>
-      </w:r>
-      <w:r>
-        <w:rPr>
-          <w:rStyle w:val="RTiSWDocLiteralText"/>
-          <w:szCs w:val="22"/>
-        </w:rPr>
-        <w:t>Var</w:t>
-      </w:r>
-      <w:r>
-        <w:rPr>
-          <w:rStyle w:val="RTiSWDocLiteralText"/>
-          <w:szCs w:val="22"/>
-        </w:rPr>
-        <w:t>Major</w:t>
-      </w:r>
-      <w:r>
-        <w:rPr>
-          <w:rStyle w:val="RTiSWDocLiteralText"/>
-          <w:szCs w:val="22"/>
-        </w:rPr>
-        <w:t>.Interval</w:t>
-      </w:r>
-      <w:proofErr w:type="gramEnd"/>
-      <w:r>
-        <w:rPr>
-          <w:rStyle w:val="RTiSWDocLiteralText"/>
-          <w:szCs w:val="22"/>
-        </w:rPr>
-        <w:t>~</w:t>
-      </w:r>
-      <w:r>
-        <w:rPr>
-          <w:rStyle w:val="RTiSWDocLiteralText"/>
-          <w:szCs w:val="22"/>
-        </w:rPr>
-        <w:t>DataStoreName</w:t>
-      </w:r>
-      <w:proofErr w:type="spellEnd"/>
-    </w:p>
-    <w:p/>
     <w:p>
       <w:proofErr w:type="gramStart"/>
       <w:r>
@@ -680,7 +487,15 @@
         <w:t>configurable</w:t>
       </w:r>
       <w:r>
-        <w:t xml:space="preserve"> as an RCC ACIS data store configuration property</w:t>
+        <w:t xml:space="preserve"> as an RCC ACIS </w:t>
+      </w:r>
+      <w:proofErr w:type="spellStart"/>
+      <w:r>
+        <w:t>datastore</w:t>
+      </w:r>
+      <w:proofErr w:type="spellEnd"/>
+      <w:r>
+        <w:t xml:space="preserve"> configuration property</w:t>
       </w:r>
       <w:r>
         <w:t>, or command parameter</w:t>
@@ -731,21 +546,7 @@
       </w:r>
       <w:proofErr w:type="spellEnd"/>
       <w:r>
-        <w:t xml:space="preserve"> in ACIS documentation).  For version 1 the data type</w:t>
-      </w:r>
-      <w:r>
-        <w:t xml:space="preserve"> is set to </w:t>
-      </w:r>
-      <w:proofErr w:type="spellStart"/>
-      <w:r>
-        <w:rPr>
-          <w:rStyle w:val="RTiSWDocLiteralText"/>
-        </w:rPr>
-        <w:t>VarMajor</w:t>
-      </w:r>
-      <w:proofErr w:type="spellEnd"/>
-      <w:r>
-        <w:t>.</w:t>
+        <w:t xml:space="preserve"> in ACIS documentation).</w:t>
       </w:r>
     </w:p>
     <w:p>
@@ -797,7 +598,18 @@
       </w:r>
       <w:proofErr w:type="spellEnd"/>
       <w:r>
-        <w:t xml:space="preserve"> is the user-defined data store name from the configuration information.</w:t>
+        <w:t xml:space="preserve"> is the user-defined </w:t>
+      </w:r>
+      <w:proofErr w:type="spellStart"/>
+      <w:r>
+        <w:t>data</w:t>
+      </w:r>
+      <w:r>
+        <w:t>store</w:t>
+      </w:r>
+      <w:proofErr w:type="spellEnd"/>
+      <w:r>
+        <w:t xml:space="preserve"> name from the configuration information.</w:t>
       </w:r>
     </w:p>
     <w:p>
@@ -808,6 +620,7 @@
         </w:numPr>
       </w:pPr>
       <w:r>
+        <w:lastRenderedPageBreak/>
         <w:t xml:space="preserve">Data units are </w:t>
       </w:r>
       <w:r>
@@ -1220,33 +1033,7 @@
         <w:t>.</w:t>
       </w:r>
       <w:r>
-        <w:t xml:space="preserve">  Some of the variable types are only supported in limited fashion and may be eliminated or </w:t>
-      </w:r>
-      <w:r>
-        <w:lastRenderedPageBreak/>
-        <w:t>changed</w:t>
-      </w:r>
-      <w:r>
-        <w:t xml:space="preserve">.  This has been addressed in the </w:t>
-      </w:r>
-      <w:proofErr w:type="spellStart"/>
-      <w:r>
-        <w:t>TSTool</w:t>
-      </w:r>
-      <w:proofErr w:type="spellEnd"/>
-      <w:r>
-        <w:t xml:space="preserve"> version </w:t>
-      </w:r>
-      <w:proofErr w:type="gramStart"/>
-      <w:r>
-        <w:t>2 implementation</w:t>
-      </w:r>
-      <w:proofErr w:type="gramEnd"/>
-      <w:r>
-        <w:t xml:space="preserve"> by providing the user with core data type choices</w:t>
-      </w:r>
-      <w:r>
-        <w:t>.</w:t>
+        <w:t xml:space="preserve">  Some of the variable types are only supported in limited fashion and may be eliminated or changed</w:t>
       </w:r>
     </w:p>
     <w:p>
@@ -1266,22 +1053,62 @@
         <w:t>does not provide the variable list</w:t>
       </w:r>
       <w:r>
-        <w:t xml:space="preserve"> but may do so in the future – currently the variable list is determined from the HTML list mentioned above</w:t>
-      </w:r>
-      <w:r>
-        <w:t xml:space="preserve"> (version 1) or is hard-coded to core data types (version 2)</w:t>
-      </w:r>
+        <w:t xml:space="preserve"> but may do so in the future – currently the variable list is </w:t>
+      </w:r>
+      <w:r>
+        <w:t>hard-coded to core data types</w:t>
+      </w:r>
+      <w:r>
+        <w:t>.  A</w:t>
+      </w:r>
+      <w:r>
+        <w:t xml:space="preserve"> </w:t>
+      </w:r>
+      <w:r>
+        <w:t xml:space="preserve">complete </w:t>
+      </w:r>
+      <w:r>
+        <w:t xml:space="preserve">list </w:t>
+      </w:r>
+      <w:r>
+        <w:t xml:space="preserve">of element types </w:t>
+      </w:r>
+      <w:r>
+        <w:t xml:space="preserve">has not </w:t>
+      </w:r>
+      <w:r>
+        <w:t xml:space="preserve">yet </w:t>
+      </w:r>
+      <w:r>
+        <w:t>been published</w:t>
+      </w:r>
+      <w:r>
+        <w:t xml:space="preserve"> as of </w:t>
+      </w:r>
+      <w:proofErr w:type="spellStart"/>
+      <w:r>
+        <w:t>TSTool</w:t>
+      </w:r>
+      <w:proofErr w:type="spellEnd"/>
+      <w:r>
+        <w:t xml:space="preserve"> ACIS software feature development</w:t>
+      </w:r>
+      <w:r>
+        <w:t xml:space="preserve"> </w:t>
+      </w:r>
+      <w:r>
+        <w:t xml:space="preserve">and consequently </w:t>
+      </w:r>
+      <w:r>
+        <w:t xml:space="preserve">not all variables are available in </w:t>
+      </w:r>
+      <w:proofErr w:type="spellStart"/>
+      <w:r>
+        <w:t>TSTool</w:t>
+      </w:r>
+      <w:proofErr w:type="spellEnd"/>
       <w:r>
         <w:t>.</w:t>
-      </w:r>
-      <w:r>
-        <w:t xml:space="preserve">  Requesting some variables </w:t>
-      </w:r>
-      <w:r>
-        <w:t xml:space="preserve">in version 1 </w:t>
-      </w:r>
-      <w:r>
-        <w:t>may not return any data.</w:t>
       </w:r>
     </w:p>
     <w:p>
@@ -1292,64 +1119,14 @@
         </w:numPr>
       </w:pPr>
       <w:r>
-        <w:t>The ACIS variable list is unique according to the “</w:t>
-      </w:r>
-      <w:r>
-        <w:t xml:space="preserve">variable </w:t>
-      </w:r>
-      <w:r>
-        <w:t>major”</w:t>
-      </w:r>
-      <w:r>
-        <w:t>.</w:t>
-      </w:r>
-      <w:r>
-        <w:t xml:space="preserve">  U</w:t>
-      </w:r>
-      <w:r>
-        <w:t xml:space="preserve">sing a unique string for variable is more human readable </w:t>
-      </w:r>
-      <w:r>
-        <w:t>than the numeric “major”</w:t>
-      </w:r>
-      <w:r>
-        <w:t xml:space="preserve">.  </w:t>
-      </w:r>
-      <w:r>
-        <w:t>A</w:t>
-      </w:r>
-      <w:r>
-        <w:t xml:space="preserve">bbreviations </w:t>
-      </w:r>
-      <w:r>
-        <w:t xml:space="preserve">(element names) </w:t>
-      </w:r>
-      <w:r>
-        <w:t>are mentioned in the ACIS documentation</w:t>
-      </w:r>
-      <w:r>
-        <w:t xml:space="preserve"> and are supported by ACIS version 2; however</w:t>
-      </w:r>
-      <w:r>
-        <w:t xml:space="preserve">, a universal list has not </w:t>
-      </w:r>
-      <w:r>
-        <w:t xml:space="preserve">yet </w:t>
-      </w:r>
-      <w:r>
-        <w:t xml:space="preserve">been published </w:t>
-      </w:r>
-      <w:r>
-        <w:t xml:space="preserve">and consequently </w:t>
-      </w:r>
-      <w:r>
-        <w:t xml:space="preserve">not all variables are available in </w:t>
-      </w:r>
-      <w:proofErr w:type="spellStart"/>
-      <w:r>
-        <w:t>TSTool</w:t>
-      </w:r>
-      <w:proofErr w:type="spellEnd"/>
+        <w:t>The ACIS general web services provide area</w:t>
+      </w:r>
+      <w:r>
+        <w:t xml:space="preserve"> information that can be presented as choices.  However, choices have been implemented only for criteria where lis</w:t>
+      </w:r>
+      <w:r>
+        <w:t>ts have been published and are reasonably short</w:t>
+      </w:r>
       <w:r>
         <w:t>.</w:t>
       </w:r>
@@ -1362,16 +1139,44 @@
         </w:numPr>
       </w:pPr>
       <w:r>
-        <w:t>The ACIS general web services provide area</w:t>
-      </w:r>
-      <w:r>
-        <w:t xml:space="preserve"> information that can be presented as choices.  However, choices have been implemented only for criteria where lis</w:t>
-      </w:r>
-      <w:r>
-        <w:t>ts have been published and are reasonably short</w:t>
-      </w:r>
-      <w:r>
-        <w:t>.</w:t>
+        <w:t xml:space="preserve">Although a variety of query parameters can be specified (e.g., for location), not all of the information is returned </w:t>
+      </w:r>
+      <w:r>
+        <w:t xml:space="preserve">as metadata </w:t>
+      </w:r>
+      <w:r>
+        <w:t>in results.  Consequently, when displaying lists of station-time series</w:t>
+      </w:r>
+      <w:r>
+        <w:t xml:space="preserve"> in TSTool, some attributes are omitted or would need to be determine</w:t>
+      </w:r>
+      <w:r>
+        <w:t>d</w:t>
+      </w:r>
+      <w:r>
+        <w:t xml:space="preserve"> from the query criteria (but this is not as robust).  A requested design change is therefore to allow returned metadata for all query parameters (such as </w:t>
+      </w:r>
+      <w:proofErr w:type="spellStart"/>
+      <w:r>
+        <w:rPr>
+          <w:rStyle w:val="RTiSWDocLiteralText"/>
+        </w:rPr>
+        <w:t>climdiv</w:t>
+      </w:r>
+      <w:proofErr w:type="spellEnd"/>
+      <w:r>
+        <w:t xml:space="preserve">, </w:t>
+      </w:r>
+      <w:proofErr w:type="spellStart"/>
+      <w:r>
+        <w:rPr>
+          <w:rStyle w:val="RTiSWDocLiteralText"/>
+        </w:rPr>
+        <w:t>cwa</w:t>
+      </w:r>
+      <w:proofErr w:type="spellEnd"/>
+      <w:r>
+        <w:t>).</w:t>
       </w:r>
     </w:p>
     <w:p>
@@ -1382,44 +1187,44 @@
         </w:numPr>
       </w:pPr>
       <w:r>
-        <w:t xml:space="preserve">Although a variety of query parameters can be specified (e.g., for location), not all of the information is returned </w:t>
-      </w:r>
-      <w:r>
-        <w:t xml:space="preserve">as metadata </w:t>
-      </w:r>
-      <w:r>
-        <w:t>in results.  Consequently, when displaying lists of station-time series</w:t>
-      </w:r>
-      <w:r>
-        <w:t xml:space="preserve"> in TSTool, some attributes are omitted or would need to be determine</w:t>
-      </w:r>
-      <w:r>
-        <w:t>d</w:t>
-      </w:r>
-      <w:r>
-        <w:t xml:space="preserve"> from the query criteria (but this is not as robust).  A requested design change is therefore to allow returned metadata for all query parameters (such as </w:t>
+        <w:t>Area parameters can include multiple values (</w:t>
       </w:r>
       <w:proofErr w:type="spellStart"/>
       <w:r>
+        <w:t>e.g</w:t>
+      </w:r>
+      <w:proofErr w:type="spellEnd"/>
+      <w:r>
+        <w:t xml:space="preserve">, </w:t>
+      </w:r>
+      <w:r>
         <w:rPr>
           <w:rStyle w:val="RTiSWDocLiteralText"/>
         </w:rPr>
-        <w:t>climdiv</w:t>
-      </w:r>
-      <w:proofErr w:type="spellEnd"/>
-      <w:r>
-        <w:t xml:space="preserve">, </w:t>
-      </w:r>
-      <w:proofErr w:type="spellStart"/>
+        <w:t>postal=CO</w:t>
+      </w:r>
+      <w:proofErr w:type="gramStart"/>
       <w:r>
         <w:rPr>
           <w:rStyle w:val="RTiSWDocLiteralText"/>
         </w:rPr>
-        <w:t>cwa</w:t>
-      </w:r>
-      <w:proofErr w:type="spellEnd"/>
-      <w:r>
-        <w:t>).</w:t>
+        <w:t>,WY</w:t>
+      </w:r>
+      <w:proofErr w:type="gramEnd"/>
+      <w:r>
+        <w:t>)</w:t>
+      </w:r>
+      <w:r>
+        <w:t>; however,</w:t>
+      </w:r>
+      <w:r>
+        <w:t xml:space="preserve"> this is not documented in </w:t>
+      </w:r>
+      <w:r>
+        <w:t>version 1 text</w:t>
+      </w:r>
+      <w:r>
+        <w:t xml:space="preserve"> (only in an example).  Some clarification may be appropriate, in particular if this behavior only applies to postal.</w:t>
       </w:r>
     </w:p>
     <w:p>
@@ -1430,41 +1235,19 @@
         </w:numPr>
       </w:pPr>
       <w:r>
-        <w:t>The</w:t>
-      </w:r>
-      <w:r>
-        <w:t xml:space="preserve"> </w:t>
-      </w:r>
-      <w:proofErr w:type="spellStart"/>
-      <w:r>
-        <w:rPr>
-          <w:rStyle w:val="RTiSWDocLiteralText"/>
-        </w:rPr>
-        <w:t>bbox</w:t>
-      </w:r>
-      <w:proofErr w:type="spellEnd"/>
-      <w:r>
-        <w:t xml:space="preserve"> </w:t>
-      </w:r>
-      <w:proofErr w:type="spellStart"/>
-      <w:r>
-        <w:rPr>
-          <w:rStyle w:val="RTiSWDocLiteralText"/>
-        </w:rPr>
-        <w:t>MultiStn</w:t>
-      </w:r>
-      <w:proofErr w:type="spellEnd"/>
-      <w:r>
-        <w:t xml:space="preserve"> </w:t>
-      </w:r>
-      <w:r>
-        <w:t>query parameter is documented</w:t>
-      </w:r>
-      <w:r>
-        <w:t xml:space="preserve"> in version 1</w:t>
-      </w:r>
-      <w:r>
-        <w:t xml:space="preserve"> with an example as being surrounded by [ ] when in fact these characters should not be included.</w:t>
+        <w:t xml:space="preserve">It appears that multiple location parameters can be specified to limit the query </w:t>
+      </w:r>
+      <w:r>
+        <w:t xml:space="preserve">(e.g., </w:t>
+      </w:r>
+      <w:r>
+        <w:t>county</w:t>
+      </w:r>
+      <w:r>
+        <w:t xml:space="preserve"> that intersects a climate division)?  </w:t>
+      </w:r>
+      <w:r>
+        <w:t xml:space="preserve"> However, this feature is not documented.  TSTool will allow multiple location criteria to be specified.</w:t>
       </w:r>
     </w:p>
     <w:p>
@@ -1475,44 +1258,13 @@
         </w:numPr>
       </w:pPr>
       <w:r>
-        <w:t>Area parameters can include multiple values (</w:t>
-      </w:r>
-      <w:proofErr w:type="spellStart"/>
-      <w:r>
-        <w:t>e.g</w:t>
-      </w:r>
-      <w:proofErr w:type="spellEnd"/>
-      <w:r>
-        <w:t xml:space="preserve">, </w:t>
-      </w:r>
-      <w:r>
-        <w:rPr>
-          <w:rStyle w:val="RTiSWDocLiteralText"/>
-        </w:rPr>
-        <w:t>postal=CO</w:t>
-      </w:r>
-      <w:proofErr w:type="gramStart"/>
-      <w:r>
-        <w:rPr>
-          <w:rStyle w:val="RTiSWDocLiteralText"/>
-        </w:rPr>
-        <w:t>,WY</w:t>
-      </w:r>
-      <w:proofErr w:type="gramEnd"/>
-      <w:r>
-        <w:t>)</w:t>
-      </w:r>
-      <w:r>
-        <w:t>; however,</w:t>
-      </w:r>
-      <w:r>
-        <w:t xml:space="preserve"> this is not documented in </w:t>
-      </w:r>
-      <w:r>
-        <w:t>version 1 text</w:t>
-      </w:r>
-      <w:r>
-        <w:t xml:space="preserve"> (only in an example).  Some clarification may be appropriate, in particular if this behavior only applies to postal.</w:t>
+        <w:t>The interpretation of start and end years equal to</w:t>
+      </w:r>
+      <w:r>
+        <w:t xml:space="preserve"> 9999 </w:t>
+      </w:r>
+      <w:r>
+        <w:t>needs to be documented.</w:t>
       </w:r>
     </w:p>
     <w:p>
@@ -1523,19 +1275,25 @@
         </w:numPr>
       </w:pPr>
       <w:r>
-        <w:t xml:space="preserve">It appears that multiple location parameters can be specified to limit the query </w:t>
-      </w:r>
-      <w:r>
-        <w:t xml:space="preserve">(e.g., </w:t>
-      </w:r>
-      <w:r>
-        <w:t>county</w:t>
-      </w:r>
-      <w:r>
-        <w:t xml:space="preserve"> that intersects a climate division)?  </w:t>
-      </w:r>
-      <w:r>
-        <w:t xml:space="preserve"> However, this feature is not documented.  TSTool will allow multiple location criteria to be specified.</w:t>
+        <w:t xml:space="preserve">Requesting a data type may return a full list of stations, even if that data type is not collected at the stations.  The start and end dates for the data can be consulted to determine whether data </w:t>
+      </w:r>
+      <w:r>
+        <w:lastRenderedPageBreak/>
+        <w:t>actually are available.  A cleaner way to omit missing time series needs to be implemented.</w:t>
+      </w:r>
+      <w:r>
+        <w:t xml:space="preserve">  Perhaps this is addressed in the version 2 </w:t>
+      </w:r>
+      <w:proofErr w:type="spellStart"/>
+      <w:r>
+        <w:rPr>
+          <w:rStyle w:val="RTiSWDocLiteralText"/>
+        </w:rPr>
+        <w:t>StnMeta</w:t>
+      </w:r>
+      <w:proofErr w:type="spellEnd"/>
+      <w:r>
+        <w:t xml:space="preserve"> request.</w:t>
       </w:r>
     </w:p>
     <w:p>
@@ -1546,48 +1304,6 @@
         </w:numPr>
       </w:pPr>
       <w:r>
-        <w:t>The interpretation of start and end years equal to</w:t>
-      </w:r>
-      <w:r>
-        <w:t xml:space="preserve"> 9999 </w:t>
-      </w:r>
-      <w:r>
-        <w:t>needs to be documented.</w:t>
-      </w:r>
-    </w:p>
-    <w:p>
-      <w:pPr>
-        <w:numPr>
-          <w:ilvl w:val="0"/>
-          <w:numId w:val="13"/>
-        </w:numPr>
-      </w:pPr>
-      <w:r>
-        <w:t>Requesting a data type may return a full list of stations, even if that data type is not collected at the stations.  The start and end dates for the data can be consulted to determine whether data actually are available.  A cleaner way to omit missing time series needs to be implemented.</w:t>
-      </w:r>
-      <w:r>
-        <w:t xml:space="preserve">  Perhaps this is addressed in the version 2 </w:t>
-      </w:r>
-      <w:proofErr w:type="spellStart"/>
-      <w:r>
-        <w:rPr>
-          <w:rStyle w:val="RTiSWDocLiteralText"/>
-        </w:rPr>
-        <w:t>StnMeta</w:t>
-      </w:r>
-      <w:proofErr w:type="spellEnd"/>
-      <w:r>
-        <w:t xml:space="preserve"> request.</w:t>
-      </w:r>
-    </w:p>
-    <w:p>
-      <w:pPr>
-        <w:numPr>
-          <w:ilvl w:val="0"/>
-          <w:numId w:val="13"/>
-        </w:numPr>
-      </w:pPr>
-      <w:r>
         <w:t xml:space="preserve">No attempt has been made to use reduced </w:t>
       </w:r>
       <w:r>
@@ -1684,15 +1400,37 @@
       <w:pPr>
         <w:pStyle w:val="Heading1"/>
       </w:pPr>
+      <w:proofErr w:type="spellStart"/>
       <w:r>
         <w:lastRenderedPageBreak/>
-        <w:t>Data Store Configuration File</w:t>
+        <w:t>Data</w:t>
+      </w:r>
+      <w:r>
+        <w:t>s</w:t>
+      </w:r>
+      <w:r>
+        <w:t>tore</w:t>
+      </w:r>
+      <w:proofErr w:type="spellEnd"/>
+      <w:r>
+        <w:t xml:space="preserve"> Configuration File</w:t>
       </w:r>
     </w:p>
     <w:p/>
     <w:p>
       <w:r>
-        <w:t xml:space="preserve">A data store is configured by enabling </w:t>
+        <w:t xml:space="preserve">A </w:t>
+      </w:r>
+      <w:proofErr w:type="spellStart"/>
+      <w:r>
+        <w:t>data</w:t>
+      </w:r>
+      <w:r>
+        <w:t>store</w:t>
+      </w:r>
+      <w:proofErr w:type="spellEnd"/>
+      <w:r>
+        <w:t xml:space="preserve"> is configured by enabling </w:t>
       </w:r>
       <w:r>
         <w:t xml:space="preserve">RCC ACIS </w:t>
@@ -1707,13 +1445,57 @@
         <w:t>TSTool.cfg</w:t>
       </w:r>
       <w:r>
-        <w:t xml:space="preserve"> configuration file, and creating a data store configuration file for each </w:t>
-      </w:r>
-      <w:r>
-        <w:t xml:space="preserve">data store </w:t>
-      </w:r>
-      <w:r>
-        <w:t xml:space="preserve">connection.  Configurations are processed at software startup.  An example of the TSTool configuration file is shown below.  Multiple data stores can be defined using the </w:t>
+        <w:t xml:space="preserve"> configur</w:t>
+      </w:r>
+      <w:r>
+        <w:t xml:space="preserve">ation </w:t>
+      </w:r>
+      <w:proofErr w:type="gramStart"/>
+      <w:r>
+        <w:t>file,</w:t>
+      </w:r>
+      <w:proofErr w:type="gramEnd"/>
+      <w:r>
+        <w:t xml:space="preserve"> and creating a </w:t>
+      </w:r>
+      <w:proofErr w:type="spellStart"/>
+      <w:r>
+        <w:t>data</w:t>
+      </w:r>
+      <w:r>
+        <w:t>store</w:t>
+      </w:r>
+      <w:proofErr w:type="spellEnd"/>
+      <w:r>
+        <w:t xml:space="preserve"> configuration file for each </w:t>
+      </w:r>
+      <w:proofErr w:type="spellStart"/>
+      <w:r>
+        <w:t>data</w:t>
+      </w:r>
+      <w:r>
+        <w:t>store</w:t>
+      </w:r>
+      <w:proofErr w:type="spellEnd"/>
+      <w:r>
+        <w:t xml:space="preserve"> </w:t>
+      </w:r>
+      <w:r>
+        <w:t>connection.  Configurations are processed at software startup.  An example of the TSTool configuration file</w:t>
+      </w:r>
+      <w:r>
+        <w:t xml:space="preserve"> is shown below.  Multiple </w:t>
+      </w:r>
+      <w:proofErr w:type="spellStart"/>
+      <w:r>
+        <w:t>data</w:t>
+      </w:r>
+      <w:r>
+        <w:t>stores</w:t>
+      </w:r>
+      <w:proofErr w:type="spellEnd"/>
+      <w:r>
+        <w:t xml:space="preserve"> can be defined using the </w:t>
       </w:r>
       <w:r>
         <w:rPr>
@@ -1725,13 +1507,27 @@
         <w:rPr>
           <w:rStyle w:val="RTiSWDocLiteralText"/>
         </w:rPr>
-        <w:t>ataStore:DataStoreNam</w:t>
-      </w:r>
+        <w:t>ataStore</w:t>
+      </w:r>
+      <w:proofErr w:type="gramStart"/>
       <w:r>
         <w:rPr>
           <w:rStyle w:val="RTiSWDocLiteralText"/>
         </w:rPr>
-        <w:t>e]</w:t>
+        <w:t>:DataStoreNam</w:t>
+      </w:r>
+      <w:r>
+        <w:rPr>
+          <w:rStyle w:val="RTiSWDocLiteralText"/>
+        </w:rPr>
+        <w:t>e</w:t>
+      </w:r>
+      <w:proofErr w:type="gramEnd"/>
+      <w:r>
+        <w:rPr>
+          <w:rStyle w:val="RTiSWDocLiteralText"/>
+        </w:rPr>
+        <w:t>]</w:t>
       </w:r>
       <w:r>
         <w:t xml:space="preserve"> syntax.  </w:t>
@@ -1861,7 +1657,33 @@
                 <w:sz w:val="18"/>
                 <w:szCs w:val="18"/>
               </w:rPr>
-              <w:t># Startup data stores (note that data store name in config file takes precedence)</w:t>
+              <w:t xml:space="preserve"># Startup </w:t>
+            </w:r>
+            <w:proofErr w:type="spellStart"/>
+            <w:r>
+              <w:rPr>
+                <w:rStyle w:val="RTiSWDocLiteralText"/>
+                <w:sz w:val="18"/>
+                <w:szCs w:val="18"/>
+              </w:rPr>
+              <w:t>data</w:t>
+            </w:r>
+            <w:r>
+              <w:rPr>
+                <w:rStyle w:val="RTiSWDocLiteralText"/>
+                <w:sz w:val="18"/>
+                <w:szCs w:val="18"/>
+              </w:rPr>
+              <w:t>stores</w:t>
+            </w:r>
+            <w:proofErr w:type="spellEnd"/>
+            <w:r>
+              <w:rPr>
+                <w:rStyle w:val="RTiSWDocLiteralText"/>
+                <w:sz w:val="18"/>
+                <w:szCs w:val="18"/>
+              </w:rPr>
+              <w:t xml:space="preserve"> (note that data store name in config file takes precedence)</w:t>
             </w:r>
           </w:p>
           <w:p>
@@ -1949,13 +1771,35 @@
         <w:t>RCC ACIS</w:t>
       </w:r>
       <w:r>
-        <w:t xml:space="preserve"> Data Store Properties</w:t>
+        <w:t xml:space="preserve"> </w:t>
+      </w:r>
+      <w:proofErr w:type="spellStart"/>
+      <w:r>
+        <w:t>Datas</w:t>
+      </w:r>
+      <w:r>
+        <w:t>tore</w:t>
+      </w:r>
+      <w:proofErr w:type="spellEnd"/>
+      <w:r>
+        <w:t xml:space="preserve"> Properties</w:t>
       </w:r>
     </w:p>
     <w:p/>
     <w:p>
       <w:r>
-        <w:t>Properties for each data store are specified in an accompanying configuration file described below.</w:t>
+        <w:t xml:space="preserve">Properties for each </w:t>
+      </w:r>
+      <w:proofErr w:type="spellStart"/>
+      <w:r>
+        <w:t>data</w:t>
+      </w:r>
+      <w:r>
+        <w:t>store</w:t>
+      </w:r>
+      <w:proofErr w:type="spellEnd"/>
+      <w:r>
+        <w:t xml:space="preserve"> are specified in an accompanying configuration file described below.</w:t>
       </w:r>
     </w:p>
     <w:p/>
@@ -1967,10 +1811,32 @@
         <w:t>RCC ACIS</w:t>
       </w:r>
       <w:r>
-        <w:t xml:space="preserve"> data store configuration file format, which in this example is located in the same folder as the TSTool configuration file and configures</w:t>
-      </w:r>
-      <w:r>
-        <w:t xml:space="preserve"> a data store named</w:t>
+        <w:t xml:space="preserve"> </w:t>
+      </w:r>
+      <w:proofErr w:type="spellStart"/>
+      <w:r>
+        <w:t>data</w:t>
+      </w:r>
+      <w:r>
+        <w:t>store</w:t>
+      </w:r>
+      <w:proofErr w:type="spellEnd"/>
+      <w:r>
+        <w:t xml:space="preserve"> configuration file format, which in this example is located in the same folder as the TSTool configuration file and configures</w:t>
+      </w:r>
+      <w:r>
+        <w:t xml:space="preserve"> a </w:t>
+      </w:r>
+      <w:proofErr w:type="spellStart"/>
+      <w:r>
+        <w:t>data</w:t>
+      </w:r>
+      <w:r>
+        <w:t>store</w:t>
+      </w:r>
+      <w:proofErr w:type="spellEnd"/>
+      <w:r>
+        <w:t xml:space="preserve"> named</w:t>
       </w:r>
       <w:r>
         <w:t xml:space="preserve"> “</w:t>
@@ -2014,7 +1880,41 @@
                 <w:sz w:val="18"/>
                 <w:szCs w:val="18"/>
               </w:rPr>
-              <w:t># Configuration information for "RCC-ACIS" data store.</w:t>
+              <w:t xml:space="preserve"># Configuration </w:t>
+            </w:r>
+            <w:r>
+              <w:rPr>
+                <w:rStyle w:val="RTiSWDocLiteralText"/>
+                <w:sz w:val="18"/>
+                <w:szCs w:val="18"/>
+              </w:rPr>
+              <w:t xml:space="preserve">information for "RCC-ACIS" </w:t>
+            </w:r>
+            <w:proofErr w:type="spellStart"/>
+            <w:r>
+              <w:rPr>
+                <w:rStyle w:val="RTiSWDocLiteralText"/>
+                <w:sz w:val="18"/>
+                <w:szCs w:val="18"/>
+              </w:rPr>
+              <w:t>data</w:t>
+            </w:r>
+            <w:r>
+              <w:rPr>
+                <w:rStyle w:val="RTiSWDocLiteralText"/>
+                <w:sz w:val="18"/>
+                <w:szCs w:val="18"/>
+              </w:rPr>
+              <w:t>store</w:t>
+            </w:r>
+            <w:proofErr w:type="spellEnd"/>
+            <w:r>
+              <w:rPr>
+                <w:rStyle w:val="RTiSWDocLiteralText"/>
+                <w:sz w:val="18"/>
+                <w:szCs w:val="18"/>
+              </w:rPr>
+              <w:t>.</w:t>
             </w:r>
           </w:p>
           <w:p>
@@ -2065,7 +1965,25 @@
                 <w:sz w:val="18"/>
                 <w:szCs w:val="18"/>
               </w:rPr>
-              <w:t># The user will see the following when interacting with the data store:</w:t>
+              <w:t xml:space="preserve"># The user will see the following when interacting with the </w:t>
+            </w:r>
+            <w:proofErr w:type="spellStart"/>
+            <w:r>
+              <w:rPr>
+                <w:rStyle w:val="RTiSWDocLiteralText"/>
+                <w:sz w:val="18"/>
+                <w:szCs w:val="18"/>
+              </w:rPr>
+              <w:t>datastore</w:t>
+            </w:r>
+            <w:proofErr w:type="spellEnd"/>
+            <w:r>
+              <w:rPr>
+                <w:rStyle w:val="RTiSWDocLiteralText"/>
+                <w:sz w:val="18"/>
+                <w:szCs w:val="18"/>
+              </w:rPr>
+              <w:t>:</w:t>
             </w:r>
           </w:p>
           <w:p>
@@ -2150,7 +2068,33 @@
                 <w:sz w:val="18"/>
                 <w:szCs w:val="18"/>
               </w:rPr>
-              <w:t xml:space="preserve">Name - data store </w:t>
+              <w:t xml:space="preserve">Name - </w:t>
+            </w:r>
+            <w:proofErr w:type="spellStart"/>
+            <w:r>
+              <w:rPr>
+                <w:rStyle w:val="RTiSWDocLiteralText"/>
+                <w:sz w:val="18"/>
+                <w:szCs w:val="18"/>
+              </w:rPr>
+              <w:t>data</w:t>
+            </w:r>
+            <w:r>
+              <w:rPr>
+                <w:rStyle w:val="RTiSWDocLiteralText"/>
+                <w:sz w:val="18"/>
+                <w:szCs w:val="18"/>
+              </w:rPr>
+              <w:t>store</w:t>
+            </w:r>
+            <w:proofErr w:type="spellEnd"/>
+            <w:r>
+              <w:rPr>
+                <w:rStyle w:val="RTiSWDocLiteralText"/>
+                <w:sz w:val="18"/>
+                <w:szCs w:val="18"/>
+              </w:rPr>
+              <w:t xml:space="preserve"> </w:t>
             </w:r>
             <w:r>
               <w:rPr>
@@ -2200,7 +2144,33 @@
                 <w:sz w:val="18"/>
                 <w:szCs w:val="18"/>
               </w:rPr>
-              <w:t># Description - data store description for reports and user interfaces (short phrase)</w:t>
+              <w:t xml:space="preserve"># Description - </w:t>
+            </w:r>
+            <w:proofErr w:type="spellStart"/>
+            <w:r>
+              <w:rPr>
+                <w:rStyle w:val="RTiSWDocLiteralText"/>
+                <w:sz w:val="18"/>
+                <w:szCs w:val="18"/>
+              </w:rPr>
+              <w:t>data</w:t>
+            </w:r>
+            <w:r>
+              <w:rPr>
+                <w:rStyle w:val="RTiSWDocLiteralText"/>
+                <w:sz w:val="18"/>
+                <w:szCs w:val="18"/>
+              </w:rPr>
+              <w:t>store</w:t>
+            </w:r>
+            <w:proofErr w:type="spellEnd"/>
+            <w:r>
+              <w:rPr>
+                <w:rStyle w:val="RTiSWDocLiteralText"/>
+                <w:sz w:val="18"/>
+                <w:szCs w:val="18"/>
+              </w:rPr>
+              <w:t xml:space="preserve"> description for reports and user interfaces (short phrase)</w:t>
             </w:r>
           </w:p>
           <w:p>
@@ -2217,7 +2187,33 @@
                 <w:sz w:val="18"/>
                 <w:szCs w:val="18"/>
               </w:rPr>
-              <w:t># Enabled – whether the data store is enabled (default=True)</w:t>
+              <w:t xml:space="preserve"># Enabled – whether the </w:t>
+            </w:r>
+            <w:proofErr w:type="spellStart"/>
+            <w:r>
+              <w:rPr>
+                <w:rStyle w:val="RTiSWDocLiteralText"/>
+                <w:sz w:val="18"/>
+                <w:szCs w:val="18"/>
+              </w:rPr>
+              <w:t>data</w:t>
+            </w:r>
+            <w:r>
+              <w:rPr>
+                <w:rStyle w:val="RTiSWDocLiteralText"/>
+                <w:sz w:val="18"/>
+                <w:szCs w:val="18"/>
+              </w:rPr>
+              <w:t>store</w:t>
+            </w:r>
+            <w:proofErr w:type="spellEnd"/>
+            <w:r>
+              <w:rPr>
+                <w:rStyle w:val="RTiSWDocLiteralText"/>
+                <w:sz w:val="18"/>
+                <w:szCs w:val="18"/>
+              </w:rPr>
+              <w:t xml:space="preserve"> is enabled (default=True)</w:t>
             </w:r>
           </w:p>
           <w:p>
@@ -2251,7 +2247,41 @@
                 <w:sz w:val="18"/>
                 <w:szCs w:val="18"/>
               </w:rPr>
-              <w:t># The following are specific to the RCC ACIS data store:</w:t>
+              <w:t># The following ar</w:t>
+            </w:r>
+            <w:r>
+              <w:rPr>
+                <w:rStyle w:val="RTiSWDocLiteralText"/>
+                <w:sz w:val="18"/>
+                <w:szCs w:val="18"/>
+              </w:rPr>
+              <w:t xml:space="preserve">e specific to the RCC ACIS </w:t>
+            </w:r>
+            <w:proofErr w:type="spellStart"/>
+            <w:r>
+              <w:rPr>
+                <w:rStyle w:val="RTiSWDocLiteralText"/>
+                <w:sz w:val="18"/>
+                <w:szCs w:val="18"/>
+              </w:rPr>
+              <w:t>data</w:t>
+            </w:r>
+            <w:r>
+              <w:rPr>
+                <w:rStyle w:val="RTiSWDocLiteralText"/>
+                <w:sz w:val="18"/>
+                <w:szCs w:val="18"/>
+              </w:rPr>
+              <w:t>store</w:t>
+            </w:r>
+            <w:proofErr w:type="spellEnd"/>
+            <w:r>
+              <w:rPr>
+                <w:rStyle w:val="RTiSWDocLiteralText"/>
+                <w:sz w:val="18"/>
+                <w:szCs w:val="18"/>
+              </w:rPr>
+              <w:t>:</w:t>
             </w:r>
           </w:p>
           <w:p>
@@ -2399,7 +2429,7 @@
               </w:rPr>
               <w:t xml:space="preserve">ServiceRootURI = </w:t>
             </w:r>
-            <w:hyperlink r:id="rId12" w:history="1">
+            <w:hyperlink r:id="rId8" w:history="1">
               <w:r>
                 <w:rPr>
                   <w:rStyle w:val="Hyperlink"/>
@@ -2432,7 +2462,18 @@
         <w:t>CC ACIS</w:t>
       </w:r>
       <w:r>
-        <w:t xml:space="preserve"> Data Store Configuration File</w:t>
+        <w:t xml:space="preserve"> </w:t>
+      </w:r>
+      <w:proofErr w:type="spellStart"/>
+      <w:r>
+        <w:t>Datas</w:t>
+      </w:r>
+      <w:r>
+        <w:t>tore</w:t>
+      </w:r>
+      <w:proofErr w:type="spellEnd"/>
+      <w:r>
+        <w:t xml:space="preserve"> Configuration File</w:t>
       </w:r>
     </w:p>
     <w:p>
@@ -2450,12 +2491,12 @@
       </w:pPr>
     </w:p>
     <w:sectPr>
-      <w:headerReference w:type="even" r:id="rId13"/>
-      <w:headerReference w:type="default" r:id="rId14"/>
-      <w:footerReference w:type="even" r:id="rId15"/>
-      <w:footerReference w:type="default" r:id="rId16"/>
-      <w:headerReference w:type="first" r:id="rId17"/>
-      <w:footerReference w:type="first" r:id="rId18"/>
+      <w:headerReference w:type="even" r:id="rId9"/>
+      <w:headerReference w:type="default" r:id="rId10"/>
+      <w:footerReference w:type="even" r:id="rId11"/>
+      <w:footerReference w:type="default" r:id="rId12"/>
+      <w:headerReference w:type="first" r:id="rId13"/>
+      <w:footerReference w:type="first" r:id="rId14"/>
       <w:type w:val="continuous"/>
       <w:pgSz w:w="12240" w:h="15840" w:code="1"/>
       <w:pgMar w:top="1440" w:right="1440" w:bottom="1440" w:left="1440" w:header="720" w:footer="720" w:gutter="0"/>

</xml_diff>